<commit_message>
update data exploration script
</commit_message>
<xml_diff>
--- a/Data Science with Python.docx
+++ b/Data Science with Python.docx
@@ -1,6 +1,6 @@
 
 <file path=word/document.xml><?xml version="1.0" encoding="utf-8"?>
-<w:document xmlns:wpc="http://schemas.microsoft.com/office/word/2010/wordprocessingCanvas" xmlns:cx="http://schemas.microsoft.com/office/drawing/2014/chartex" xmlns:cx1="http://schemas.microsoft.com/office/drawing/2015/9/8/chartex" xmlns:mc="http://schemas.openxmlformats.org/markup-compatibility/2006" xmlns:o="urn:schemas-microsoft-com:office:office" xmlns:r="http://schemas.openxmlformats.org/officeDocument/2006/relationships" xmlns:m="http://schemas.openxmlformats.org/officeDocument/2006/math" xmlns:v="urn:schemas-microsoft-com:vml" xmlns:wp14="http://schemas.microsoft.com/office/word/2010/wordprocessingDrawing" xmlns:wp="http://schemas.openxmlformats.org/drawingml/2006/wordprocessingDrawing" xmlns:w10="urn:schemas-microsoft-com:office:word" xmlns:w="http://schemas.openxmlformats.org/wordprocessingml/2006/main" xmlns:w14="http://schemas.microsoft.com/office/word/2010/wordml" xmlns:w15="http://schemas.microsoft.com/office/word/2012/wordml" xmlns:w16se="http://schemas.microsoft.com/office/word/2015/wordml/symex" xmlns:wpg="http://schemas.microsoft.com/office/word/2010/wordprocessingGroup" xmlns:wpi="http://schemas.microsoft.com/office/word/2010/wordprocessingInk" xmlns:wne="http://schemas.microsoft.com/office/word/2006/wordml" xmlns:wps="http://schemas.microsoft.com/office/word/2010/wordprocessingShape" mc:Ignorable="w14 w15 w16se wp14">
+<w:document xmlns:wpc="http://schemas.microsoft.com/office/word/2010/wordprocessingCanvas" xmlns:mo="http://schemas.microsoft.com/office/mac/office/2008/main" xmlns:mc="http://schemas.openxmlformats.org/markup-compatibility/2006" xmlns:mv="urn:schemas-microsoft-com:mac:vml" xmlns:o="urn:schemas-microsoft-com:office:office" xmlns:r="http://schemas.openxmlformats.org/officeDocument/2006/relationships" xmlns:m="http://schemas.openxmlformats.org/officeDocument/2006/math" xmlns:v="urn:schemas-microsoft-com:vml" xmlns:wp14="http://schemas.microsoft.com/office/word/2010/wordprocessingDrawing" xmlns:wp="http://schemas.openxmlformats.org/drawingml/2006/wordprocessingDrawing" xmlns:w10="urn:schemas-microsoft-com:office:word" xmlns:w="http://schemas.openxmlformats.org/wordprocessingml/2006/main" xmlns:w14="http://schemas.microsoft.com/office/word/2010/wordml" xmlns:w15="http://schemas.microsoft.com/office/word/2012/wordml" xmlns:wpg="http://schemas.microsoft.com/office/word/2010/wordprocessingGroup" xmlns:wpi="http://schemas.microsoft.com/office/word/2010/wordprocessingInk" xmlns:wne="http://schemas.microsoft.com/office/word/2006/wordml" xmlns:wps="http://schemas.microsoft.com/office/word/2010/wordprocessingShape" mc:Ignorable="w14 w15 wp14">
   <w:body>
     <w:p>
       <w:r>
@@ -49,37 +49,13 @@
         <w:t>Strong data science libraries</w:t>
       </w:r>
       <w:r>
-        <w:t xml:space="preserve"> </w:t>
-      </w:r>
-      <w:proofErr w:type="spellStart"/>
-      <w:r>
-        <w:t>eg</w:t>
-      </w:r>
-      <w:proofErr w:type="spellEnd"/>
-      <w:r>
-        <w:t xml:space="preserve"> </w:t>
-      </w:r>
-      <w:proofErr w:type="spellStart"/>
-      <w:r>
-        <w:t>Scipy</w:t>
-      </w:r>
-      <w:proofErr w:type="spellEnd"/>
-      <w:r>
-        <w:t xml:space="preserve"> ecosystem</w:t>
+        <w:t xml:space="preserve"> eg Scipy ecosystem</w:t>
       </w:r>
     </w:p>
     <w:p/>
     <w:p>
       <w:r>
-        <w:t xml:space="preserve">Python </w:t>
-      </w:r>
-      <w:proofErr w:type="gramStart"/>
-      <w:r>
-        <w:t>pandas</w:t>
-      </w:r>
-      <w:proofErr w:type="gramEnd"/>
-      <w:r>
-        <w:t xml:space="preserve"> toolkit</w:t>
+        <w:t>Python pandas toolkit</w:t>
       </w:r>
     </w:p>
     <w:p>
@@ -87,21 +63,8 @@
         <w:t>Advanced querying and manipulation</w:t>
       </w:r>
       <w:r>
-        <w:t xml:space="preserve">. Basic statistical analysis with </w:t>
-      </w:r>
-      <w:proofErr w:type="spellStart"/>
-      <w:r>
-        <w:t>numpy</w:t>
-      </w:r>
-      <w:proofErr w:type="spellEnd"/>
-      <w:r>
-        <w:t xml:space="preserve"> and </w:t>
-      </w:r>
-      <w:proofErr w:type="spellStart"/>
-      <w:r>
-        <w:t>scipy</w:t>
-      </w:r>
-      <w:proofErr w:type="spellEnd"/>
+        <w:t>. Basic statistical analysis with numpy and scipy</w:t>
+      </w:r>
     </w:p>
     <w:p/>
     <w:p>
@@ -115,23 +78,7 @@
     <w:p/>
     <w:p>
       <w:r>
-        <w:t xml:space="preserve">Python is </w:t>
-      </w:r>
-      <w:proofErr w:type="gramStart"/>
-      <w:r>
-        <w:t>high level</w:t>
-      </w:r>
-      <w:proofErr w:type="gramEnd"/>
-      <w:r>
-        <w:t xml:space="preserve"> language, interpreted directly compiled into machine code. Good for where exploration is better, dynamically typed language. Set and modify the variables. Python interpreter is </w:t>
-      </w:r>
-      <w:proofErr w:type="spellStart"/>
-      <w:r>
-        <w:t>stateful</w:t>
-      </w:r>
-      <w:proofErr w:type="spellEnd"/>
-      <w:r>
-        <w:t>.</w:t>
+        <w:t>Python is high level language, interpreted directly compiled into machine code. Good for where exploration is better, dynamically typed language. Set and modify the variables. Python interpreter is stateful.</w:t>
       </w:r>
     </w:p>
     <w:p/>
@@ -162,13 +109,7 @@
         <w:t xml:space="preserve">Lists </w:t>
       </w:r>
       <w:r>
-        <w:t xml:space="preserve">– mutable, mixed types, + sign concatenates lists, * operation repeats elements in the lists, all strings are lists of characters, </w:t>
-      </w:r>
-      <w:r>
-        <w:t xml:space="preserve">Slicing </w:t>
-      </w:r>
-      <w:r>
-        <w:t>in python</w:t>
+        <w:t>– mutable, mixed types, + sign concatenates lists, * operation repeats elements in the lists, all strings are lists of characters, Slicing in python</w:t>
       </w:r>
     </w:p>
     <w:p>
@@ -184,35 +125,14 @@
     </w:p>
     <w:p/>
     <w:p>
-      <w:proofErr w:type="gramStart"/>
-      <w:r>
-        <w:t>%precision</w:t>
-      </w:r>
-      <w:proofErr w:type="gramEnd"/>
-      <w:r>
-        <w:t xml:space="preserve"> 2</w:t>
+      <w:r>
+        <w:t>%precision 2</w:t>
       </w:r>
     </w:p>
     <w:p/>
     <w:p>
       <w:r>
-        <w:t xml:space="preserve">With </w:t>
-      </w:r>
-      <w:proofErr w:type="gramStart"/>
-      <w:r>
-        <w:t>open(</w:t>
-      </w:r>
-      <w:proofErr w:type="gramEnd"/>
-      <w:r>
-        <w:t xml:space="preserve">‘file.csv’) as </w:t>
-      </w:r>
-      <w:proofErr w:type="spellStart"/>
-      <w:r>
-        <w:t>csvfile</w:t>
-      </w:r>
-      <w:proofErr w:type="spellEnd"/>
-      <w:r>
-        <w:t>:</w:t>
+        <w:t>With open(‘file.csv’) as csvfile:</w:t>
       </w:r>
     </w:p>
     <w:p>
@@ -220,24 +140,362 @@
         <w:ind w:firstLine="720"/>
       </w:pPr>
       <w:r>
-        <w:t>List(</w:t>
-      </w:r>
-      <w:proofErr w:type="spellStart"/>
-      <w:r>
-        <w:t>csv.DictReader</w:t>
-      </w:r>
-      <w:proofErr w:type="spellEnd"/>
-      <w:r>
-        <w:t>(</w:t>
-      </w:r>
-      <w:proofErr w:type="spellStart"/>
-      <w:r>
-        <w:t>csvfile</w:t>
-      </w:r>
-      <w:proofErr w:type="spellEnd"/>
-      <w:r>
-        <w:t>))</w:t>
-      </w:r>
+        <w:t>List(csv.DictReader(csvfile))</w:t>
+      </w:r>
+    </w:p>
+    <w:p/>
+    <w:p>
+      <w:pPr>
+        <w:pStyle w:val="p1"/>
+      </w:pPr>
+      <w:r>
+        <w:t>Data science with python continued</w:t>
+      </w:r>
+    </w:p>
+    <w:p>
+      <w:pPr>
+        <w:pStyle w:val="p1"/>
+      </w:pPr>
+      <w:r>
+        <w:t>Jan 1st 1970 epic time</w:t>
+      </w:r>
+    </w:p>
+    <w:p>
+      <w:pPr>
+        <w:pStyle w:val="p1"/>
+      </w:pPr>
+      <w:r>
+        <w:t>Import datetime as dt</w:t>
+      </w:r>
+    </w:p>
+    <w:p>
+      <w:pPr>
+        <w:pStyle w:val="p1"/>
+      </w:pPr>
+      <w:r>
+        <w:t>Import time as tm</w:t>
+      </w:r>
+    </w:p>
+    <w:p>
+      <w:pPr>
+        <w:pStyle w:val="p1"/>
+      </w:pPr>
+      <w:r>
+        <w:t>Tm.time()</w:t>
+      </w:r>
+    </w:p>
+    <w:p>
+      <w:pPr>
+        <w:pStyle w:val="p1"/>
+      </w:pPr>
+      <w:r>
+        <w:t>Dtnow = dt.datetime.fromtimestamp(tm.time())</w:t>
+      </w:r>
+    </w:p>
+    <w:p>
+      <w:pPr>
+        <w:pStyle w:val="p1"/>
+      </w:pPr>
+      <w:r>
+        <w:lastRenderedPageBreak/>
+        <w:t>dtnow.year, dtnow.month , how , minute, second</w:t>
+      </w:r>
+    </w:p>
+    <w:p>
+      <w:pPr>
+        <w:pStyle w:val="p1"/>
+      </w:pPr>
+      <w:r>
+        <w:t>dt.timedelta(100)</w:t>
+      </w:r>
+    </w:p>
+    <w:p>
+      <w:pPr>
+        <w:pStyle w:val="p2"/>
+      </w:pPr>
+    </w:p>
+    <w:p>
+      <w:pPr>
+        <w:pStyle w:val="p1"/>
+      </w:pPr>
+      <w:r>
+        <w:t>Object oriented python</w:t>
+      </w:r>
+    </w:p>
+    <w:p>
+      <w:pPr>
+        <w:pStyle w:val="p2"/>
+      </w:pPr>
+    </w:p>
+    <w:p>
+      <w:pPr>
+        <w:pStyle w:val="p1"/>
+      </w:pPr>
+      <w:r>
+        <w:t>class Person:</w:t>
+      </w:r>
+    </w:p>
+    <w:p>
+      <w:pPr>
+        <w:pStyle w:val="p1"/>
+      </w:pPr>
+      <w:r>
+        <w:rPr>
+          <w:rStyle w:val="apple-tab-span"/>
+        </w:rPr>
+        <w:tab/>
+      </w:r>
+      <w:r>
+        <w:t>dept = “ssdsdf”</w:t>
+      </w:r>
+    </w:p>
+    <w:p>
+      <w:pPr>
+        <w:pStyle w:val="p1"/>
+      </w:pPr>
+      <w:r>
+        <w:rPr>
+          <w:rStyle w:val="apple-tab-span"/>
+        </w:rPr>
+        <w:tab/>
+      </w:r>
+      <w:r>
+        <w:t>def set_name(self,new_name):</w:t>
+      </w:r>
+    </w:p>
+    <w:p>
+      <w:pPr>
+        <w:pStyle w:val="p1"/>
+      </w:pPr>
+      <w:r>
+        <w:rPr>
+          <w:rStyle w:val="apple-tab-span"/>
+        </w:rPr>
+        <w:tab/>
+      </w:r>
+      <w:r>
+        <w:rPr>
+          <w:rStyle w:val="apple-tab-span"/>
+        </w:rPr>
+        <w:tab/>
+      </w:r>
+      <w:r>
+        <w:t>## do something</w:t>
+      </w:r>
+    </w:p>
+    <w:p>
+      <w:pPr>
+        <w:pStyle w:val="p1"/>
+      </w:pPr>
+      <w:r>
+        <w:t>Implications of oops in python</w:t>
+      </w:r>
+    </w:p>
+    <w:p>
+      <w:pPr>
+        <w:pStyle w:val="p1"/>
+      </w:pPr>
+      <w:r>
+        <w:t>Dont have private and protected members</w:t>
+      </w:r>
+    </w:p>
+    <w:p>
+      <w:pPr>
+        <w:pStyle w:val="p1"/>
+      </w:pPr>
+      <w:r>
+        <w:t>No need for explicit constructers in python</w:t>
+      </w:r>
+    </w:p>
+    <w:p>
+      <w:pPr>
+        <w:pStyle w:val="p2"/>
+      </w:pPr>
+    </w:p>
+    <w:p>
+      <w:pPr>
+        <w:pStyle w:val="p2"/>
+      </w:pPr>
+    </w:p>
+    <w:p>
+      <w:pPr>
+        <w:pStyle w:val="p1"/>
+      </w:pPr>
+      <w:r>
+        <w:t>Map function is basis for functional programming in python</w:t>
+      </w:r>
+    </w:p>
+    <w:p>
+      <w:pPr>
+        <w:pStyle w:val="p1"/>
+      </w:pPr>
+      <w:r>
+        <w:t>map(function, iterable), it helps for lazy evaluation and so does not allow till we try to look at the value</w:t>
+      </w:r>
+    </w:p>
+    <w:p>
+      <w:pPr>
+        <w:pStyle w:val="p2"/>
+      </w:pPr>
+    </w:p>
+    <w:p>
+      <w:pPr>
+        <w:pStyle w:val="p1"/>
+      </w:pPr>
+      <w:r>
+        <w:t>Advanced python lambda and list comprehensions</w:t>
+      </w:r>
+    </w:p>
+    <w:p>
+      <w:pPr>
+        <w:pStyle w:val="p1"/>
+      </w:pPr>
+      <w:r>
+        <w:t>Lambda are anonymous functions and they don’t have name</w:t>
+      </w:r>
+    </w:p>
+    <w:p>
+      <w:pPr>
+        <w:pStyle w:val="p1"/>
+      </w:pPr>
+      <w:r>
+        <w:t>my_function = lambda a,b,c : a+b</w:t>
+      </w:r>
+    </w:p>
+    <w:p>
+      <w:pPr>
+        <w:pStyle w:val="p1"/>
+      </w:pPr>
+      <w:r>
+        <w:t>Very useful for data cleaning tasks</w:t>
+      </w:r>
+    </w:p>
+    <w:p>
+      <w:pPr>
+        <w:pStyle w:val="p2"/>
+      </w:pPr>
+    </w:p>
+    <w:p>
+      <w:pPr>
+        <w:pStyle w:val="p1"/>
+      </w:pPr>
+      <w:r>
+        <w:t>for person in people:</w:t>
+      </w:r>
+    </w:p>
+    <w:p>
+      <w:pPr>
+        <w:pStyle w:val="p1"/>
+      </w:pPr>
+      <w:r>
+        <w:rPr>
+          <w:rStyle w:val="apple-converted-space"/>
+        </w:rPr>
+        <w:t xml:space="preserve">    </w:t>
+      </w:r>
+      <w:r>
+        <w:t>print(split_title_and_name(person) == (lambda x: x.split()[0] + ' ' + x.split()[-1])(person))</w:t>
+      </w:r>
+    </w:p>
+    <w:p>
+      <w:pPr>
+        <w:pStyle w:val="p2"/>
+      </w:pPr>
+    </w:p>
+    <w:p>
+      <w:pPr>
+        <w:pStyle w:val="p1"/>
+      </w:pPr>
+      <w:r>
+        <w:t>#option 2</w:t>
+      </w:r>
+    </w:p>
+    <w:p>
+      <w:pPr>
+        <w:pStyle w:val="p1"/>
+      </w:pPr>
+      <w:r>
+        <w:t>list(map(split_title_and_name, people)) == list(map(lambda person: person.split()[0] + ' ' + person.split()[-1], people))</w:t>
+      </w:r>
+    </w:p>
+    <w:p>
+      <w:pPr>
+        <w:pStyle w:val="p2"/>
+      </w:pPr>
+    </w:p>
+    <w:p>
+      <w:pPr>
+        <w:pStyle w:val="p1"/>
+      </w:pPr>
+      <w:r>
+        <w:t>List comprehensions</w:t>
+      </w:r>
+    </w:p>
+    <w:p>
+      <w:pPr>
+        <w:pStyle w:val="p1"/>
+      </w:pPr>
+      <w:r>
+        <w:t>numpy for matrices</w:t>
+      </w:r>
+    </w:p>
+    <w:p>
+      <w:pPr>
+        <w:pStyle w:val="p1"/>
+      </w:pPr>
+      <w:r>
+        <w:t>Bumpy arange, resize, np.linespace,eye,diag,ones,repeat,vstack,hstack</w:t>
+      </w:r>
+    </w:p>
+    <w:p>
+      <w:pPr>
+        <w:pStyle w:val="p1"/>
+      </w:pPr>
+      <w:r>
+        <w:t>+,-,**,*,dot function,dtype,astype,sum,max,min,mean,std,argmax(),argmin(),</w:t>
+      </w:r>
+    </w:p>
+    <w:p>
+      <w:pPr>
+        <w:pStyle w:val="p1"/>
+      </w:pPr>
+      <w:r>
+        <w:t>Indexing and slicing</w:t>
+      </w:r>
+    </w:p>
+    <w:p>
+      <w:pPr>
+        <w:pStyle w:val="p1"/>
+      </w:pPr>
+      <w:r>
+        <w:t>R2 = r[:3,:3]</w:t>
+      </w:r>
+    </w:p>
+    <w:p>
+      <w:pPr>
+        <w:pStyle w:val="p1"/>
+      </w:pPr>
+      <w:r>
+        <w:t>If we make any changes to the values in r2 then automatically it will be reflected in the corresponding section of r as well</w:t>
+      </w:r>
+    </w:p>
+    <w:p>
+      <w:pPr>
+        <w:pStyle w:val="p1"/>
+      </w:pPr>
+      <w:r>
+        <w:t>len(), range(), enumerate functions to iterate over the array</w:t>
+      </w:r>
+    </w:p>
+    <w:p>
+      <w:pPr>
+        <w:pStyle w:val="p1"/>
+      </w:pPr>
+      <w:r>
+        <w:t>Zip to iterate over both arrays in together</w:t>
+      </w:r>
+    </w:p>
+    <w:p>
       <w:bookmarkStart w:id="0" w:name="_GoBack"/>
       <w:bookmarkEnd w:id="0"/>
     </w:p>
@@ -254,8 +512,8 @@
 </file>
 
 <file path=word/numbering.xml><?xml version="1.0" encoding="utf-8"?>
-<w:numbering xmlns:wpc="http://schemas.microsoft.com/office/word/2010/wordprocessingCanvas" xmlns:cx="http://schemas.microsoft.com/office/drawing/2014/chartex" xmlns:cx1="http://schemas.microsoft.com/office/drawing/2015/9/8/chartex" xmlns:mc="http://schemas.openxmlformats.org/markup-compatibility/2006" xmlns:o="urn:schemas-microsoft-com:office:office" xmlns:r="http://schemas.openxmlformats.org/officeDocument/2006/relationships" xmlns:m="http://schemas.openxmlformats.org/officeDocument/2006/math" xmlns:v="urn:schemas-microsoft-com:vml" xmlns:wp14="http://schemas.microsoft.com/office/word/2010/wordprocessingDrawing" xmlns:wp="http://schemas.openxmlformats.org/drawingml/2006/wordprocessingDrawing" xmlns:w10="urn:schemas-microsoft-com:office:word" xmlns:w="http://schemas.openxmlformats.org/wordprocessingml/2006/main" xmlns:w14="http://schemas.microsoft.com/office/word/2010/wordml" xmlns:w15="http://schemas.microsoft.com/office/word/2012/wordml" xmlns:w16se="http://schemas.microsoft.com/office/word/2015/wordml/symex" xmlns:wpg="http://schemas.microsoft.com/office/word/2010/wordprocessingGroup" xmlns:wpi="http://schemas.microsoft.com/office/word/2010/wordprocessingInk" xmlns:wne="http://schemas.microsoft.com/office/word/2006/wordml" xmlns:wps="http://schemas.microsoft.com/office/word/2010/wordprocessingShape" mc:Ignorable="w14 w15 w16se wp14">
-  <w:abstractNum w:abstractNumId="0" w15:restartNumberingAfterBreak="0">
+<w:numbering xmlns:wpc="http://schemas.microsoft.com/office/word/2010/wordprocessingCanvas" xmlns:mo="http://schemas.microsoft.com/office/mac/office/2008/main" xmlns:mc="http://schemas.openxmlformats.org/markup-compatibility/2006" xmlns:mv="urn:schemas-microsoft-com:mac:vml" xmlns:o="urn:schemas-microsoft-com:office:office" xmlns:r="http://schemas.openxmlformats.org/officeDocument/2006/relationships" xmlns:m="http://schemas.openxmlformats.org/officeDocument/2006/math" xmlns:v="urn:schemas-microsoft-com:vml" xmlns:wp14="http://schemas.microsoft.com/office/word/2010/wordprocessingDrawing" xmlns:wp="http://schemas.openxmlformats.org/drawingml/2006/wordprocessingDrawing" xmlns:w10="urn:schemas-microsoft-com:office:word" xmlns:w="http://schemas.openxmlformats.org/wordprocessingml/2006/main" xmlns:w14="http://schemas.microsoft.com/office/word/2010/wordml" xmlns:w15="http://schemas.microsoft.com/office/word/2012/wordml" xmlns:wpg="http://schemas.microsoft.com/office/word/2010/wordprocessingGroup" xmlns:wpi="http://schemas.microsoft.com/office/word/2010/wordprocessingInk" xmlns:wne="http://schemas.microsoft.com/office/word/2006/wordml" xmlns:wps="http://schemas.microsoft.com/office/word/2010/wordprocessingShape" mc:Ignorable="w14 w15 wp14">
+  <w:abstractNum w:abstractNumId="0">
     <w:nsid w:val="6B5D25FB"/>
     <w:multiLevelType w:val="hybridMultilevel"/>
     <w:tmpl w:val="46B85FEA"/>
@@ -351,7 +609,7 @@
 </file>
 
 <file path=word/styles.xml><?xml version="1.0" encoding="utf-8"?>
-<w:styles xmlns:mc="http://schemas.openxmlformats.org/markup-compatibility/2006" xmlns:r="http://schemas.openxmlformats.org/officeDocument/2006/relationships" xmlns:w="http://schemas.openxmlformats.org/wordprocessingml/2006/main" xmlns:w14="http://schemas.microsoft.com/office/word/2010/wordml" xmlns:w15="http://schemas.microsoft.com/office/word/2012/wordml" xmlns:w16se="http://schemas.microsoft.com/office/word/2015/wordml/symex" mc:Ignorable="w14 w15 w16se">
+<w:styles xmlns:mc="http://schemas.openxmlformats.org/markup-compatibility/2006" xmlns:r="http://schemas.openxmlformats.org/officeDocument/2006/relationships" xmlns:w="http://schemas.openxmlformats.org/wordprocessingml/2006/main" xmlns:w14="http://schemas.microsoft.com/office/word/2010/wordml" xmlns:w15="http://schemas.microsoft.com/office/word/2012/wordml" mc:Ignorable="w14 w15">
   <w:docDefaults>
     <w:rPrDefault>
       <w:rPr>
@@ -367,7 +625,7 @@
       </w:pPr>
     </w:pPrDefault>
   </w:docDefaults>
-  <w:latentStyles w:defLockedState="0" w:defUIPriority="99" w:defSemiHidden="0" w:defUnhideWhenUsed="0" w:defQFormat="0" w:count="371">
+  <w:latentStyles w:defLockedState="0" w:defUIPriority="99" w:defSemiHidden="0" w:defUnhideWhenUsed="0" w:defQFormat="0" w:count="382">
     <w:lsdException w:name="Normal" w:uiPriority="0" w:qFormat="1"/>
     <w:lsdException w:name="heading 1" w:uiPriority="9" w:qFormat="1"/>
     <w:lsdException w:name="heading 2" w:semiHidden="1" w:uiPriority="9" w:unhideWhenUsed="1" w:qFormat="1"/>
@@ -473,7 +731,6 @@
     <w:lsdException w:name="HTML Sample" w:semiHidden="1" w:unhideWhenUsed="1"/>
     <w:lsdException w:name="HTML Typewriter" w:semiHidden="1" w:unhideWhenUsed="1"/>
     <w:lsdException w:name="HTML Variable" w:semiHidden="1" w:unhideWhenUsed="1"/>
-    <w:lsdException w:name="Normal Table" w:semiHidden="1" w:unhideWhenUsed="1"/>
     <w:lsdException w:name="annotation subject" w:semiHidden="1" w:unhideWhenUsed="1"/>
     <w:lsdException w:name="No List" w:semiHidden="1" w:unhideWhenUsed="1"/>
     <w:lsdException w:name="Outline List 1" w:semiHidden="1" w:unhideWhenUsed="1"/>
@@ -519,11 +776,9 @@
     <w:lsdException w:name="Table Subtle 1" w:semiHidden="1" w:unhideWhenUsed="1"/>
     <w:lsdException w:name="Table Subtle 2" w:semiHidden="1" w:unhideWhenUsed="1"/>
     <w:lsdException w:name="Table Web 1" w:semiHidden="1" w:unhideWhenUsed="1"/>
-    <w:lsdException w:name="Table Web 2" w:semiHidden="1" w:unhideWhenUsed="1"/>
     <w:lsdException w:name="Table Web 3" w:semiHidden="1" w:unhideWhenUsed="1"/>
     <w:lsdException w:name="Balloon Text" w:semiHidden="1" w:unhideWhenUsed="1"/>
     <w:lsdException w:name="Table Grid" w:uiPriority="39"/>
-    <w:lsdException w:name="Table Theme" w:semiHidden="1" w:unhideWhenUsed="1"/>
     <w:lsdException w:name="Placeholder Text" w:semiHidden="1"/>
     <w:lsdException w:name="No Spacing" w:uiPriority="1" w:qFormat="1"/>
     <w:lsdException w:name="Light Shading" w:uiPriority="60"/>
@@ -739,6 +994,8 @@
     <w:lsdException w:name="List Table 5 Dark Accent 6" w:uiPriority="50"/>
     <w:lsdException w:name="List Table 6 Colorful Accent 6" w:uiPriority="51"/>
     <w:lsdException w:name="List Table 7 Colorful Accent 6" w:uiPriority="52"/>
+    <w:lsdException w:name="Mention" w:semiHidden="1" w:unhideWhenUsed="1"/>
+    <w:lsdException w:name="Smart Hyperlink" w:semiHidden="1" w:unhideWhenUsed="1"/>
   </w:latentStyles>
   <w:style w:type="paragraph" w:default="1" w:styleId="Normal">
     <w:name w:val="Normal"/>
@@ -781,6 +1038,46 @@
       <w:ind w:left="720"/>
       <w:contextualSpacing/>
     </w:pPr>
+  </w:style>
+  <w:style w:type="paragraph" w:customStyle="1" w:styleId="p1">
+    <w:name w:val="p1"/>
+    <w:basedOn w:val="Normal"/>
+    <w:rsid w:val="009049F5"/>
+    <w:pPr>
+      <w:spacing w:after="0" w:line="240" w:lineRule="auto"/>
+    </w:pPr>
+    <w:rPr>
+      <w:rFonts w:ascii="Helvetica Neue" w:hAnsi="Helvetica Neue" w:cs="Times New Roman"/>
+      <w:color w:val="454545"/>
+      <w:sz w:val="18"/>
+      <w:szCs w:val="18"/>
+      <w:lang w:val="en-GB" w:eastAsia="en-GB"/>
+    </w:rPr>
+  </w:style>
+  <w:style w:type="paragraph" w:customStyle="1" w:styleId="p2">
+    <w:name w:val="p2"/>
+    <w:basedOn w:val="Normal"/>
+    <w:rsid w:val="009049F5"/>
+    <w:pPr>
+      <w:spacing w:after="0" w:line="240" w:lineRule="auto"/>
+    </w:pPr>
+    <w:rPr>
+      <w:rFonts w:ascii="Helvetica Neue" w:hAnsi="Helvetica Neue" w:cs="Times New Roman"/>
+      <w:color w:val="454545"/>
+      <w:sz w:val="18"/>
+      <w:szCs w:val="18"/>
+      <w:lang w:val="en-GB" w:eastAsia="en-GB"/>
+    </w:rPr>
+  </w:style>
+  <w:style w:type="character" w:customStyle="1" w:styleId="apple-tab-span">
+    <w:name w:val="apple-tab-span"/>
+    <w:basedOn w:val="DefaultParagraphFont"/>
+    <w:rsid w:val="009049F5"/>
+  </w:style>
+  <w:style w:type="character" w:customStyle="1" w:styleId="apple-converted-space">
+    <w:name w:val="apple-converted-space"/>
+    <w:basedOn w:val="DefaultParagraphFont"/>
+    <w:rsid w:val="009049F5"/>
   </w:style>
 </w:styles>
 </file>

</xml_diff>

<commit_message>
data science in python updates
</commit_message>
<xml_diff>
--- a/Data Science with Python.docx
+++ b/Data Science with Python.docx
@@ -1,6 +1,6 @@
 
 <file path=word/document.xml><?xml version="1.0" encoding="utf-8"?>
-<w:document xmlns:wpc="http://schemas.microsoft.com/office/word/2010/wordprocessingCanvas" xmlns:mo="http://schemas.microsoft.com/office/mac/office/2008/main" xmlns:mc="http://schemas.openxmlformats.org/markup-compatibility/2006" xmlns:mv="urn:schemas-microsoft-com:mac:vml" xmlns:o="urn:schemas-microsoft-com:office:office" xmlns:r="http://schemas.openxmlformats.org/officeDocument/2006/relationships" xmlns:m="http://schemas.openxmlformats.org/officeDocument/2006/math" xmlns:v="urn:schemas-microsoft-com:vml" xmlns:wp14="http://schemas.microsoft.com/office/word/2010/wordprocessingDrawing" xmlns:wp="http://schemas.openxmlformats.org/drawingml/2006/wordprocessingDrawing" xmlns:w10="urn:schemas-microsoft-com:office:word" xmlns:w="http://schemas.openxmlformats.org/wordprocessingml/2006/main" xmlns:w14="http://schemas.microsoft.com/office/word/2010/wordml" xmlns:w15="http://schemas.microsoft.com/office/word/2012/wordml" xmlns:wpg="http://schemas.microsoft.com/office/word/2010/wordprocessingGroup" xmlns:wpi="http://schemas.microsoft.com/office/word/2010/wordprocessingInk" xmlns:wne="http://schemas.microsoft.com/office/word/2006/wordml" xmlns:wps="http://schemas.microsoft.com/office/word/2010/wordprocessingShape" mc:Ignorable="w14 w15 wp14">
+<w:document xmlns:wpc="http://schemas.microsoft.com/office/word/2010/wordprocessingCanvas" xmlns:cx="http://schemas.microsoft.com/office/drawing/2014/chartex" xmlns:cx1="http://schemas.microsoft.com/office/drawing/2015/9/8/chartex" xmlns:mc="http://schemas.openxmlformats.org/markup-compatibility/2006" xmlns:o="urn:schemas-microsoft-com:office:office" xmlns:r="http://schemas.openxmlformats.org/officeDocument/2006/relationships" xmlns:m="http://schemas.openxmlformats.org/officeDocument/2006/math" xmlns:v="urn:schemas-microsoft-com:vml" xmlns:wp14="http://schemas.microsoft.com/office/word/2010/wordprocessingDrawing" xmlns:wp="http://schemas.openxmlformats.org/drawingml/2006/wordprocessingDrawing" xmlns:w10="urn:schemas-microsoft-com:office:word" xmlns:w="http://schemas.openxmlformats.org/wordprocessingml/2006/main" xmlns:w14="http://schemas.microsoft.com/office/word/2010/wordml" xmlns:w15="http://schemas.microsoft.com/office/word/2012/wordml" xmlns:w16se="http://schemas.microsoft.com/office/word/2015/wordml/symex" xmlns:wpg="http://schemas.microsoft.com/office/word/2010/wordprocessingGroup" xmlns:wpi="http://schemas.microsoft.com/office/word/2010/wordprocessingInk" xmlns:wne="http://schemas.microsoft.com/office/word/2006/wordml" xmlns:wps="http://schemas.microsoft.com/office/word/2010/wordprocessingShape" mc:Ignorable="w14 w15 w16se wp14">
   <w:body>
     <w:p>
       <w:r>
@@ -49,13 +49,37 @@
         <w:t>Strong data science libraries</w:t>
       </w:r>
       <w:r>
-        <w:t xml:space="preserve"> eg Scipy ecosystem</w:t>
+        <w:t xml:space="preserve"> </w:t>
+      </w:r>
+      <w:proofErr w:type="spellStart"/>
+      <w:r>
+        <w:t>eg</w:t>
+      </w:r>
+      <w:proofErr w:type="spellEnd"/>
+      <w:r>
+        <w:t xml:space="preserve"> </w:t>
+      </w:r>
+      <w:proofErr w:type="spellStart"/>
+      <w:r>
+        <w:t>Scipy</w:t>
+      </w:r>
+      <w:proofErr w:type="spellEnd"/>
+      <w:r>
+        <w:t xml:space="preserve"> ecosystem</w:t>
       </w:r>
     </w:p>
     <w:p/>
     <w:p>
       <w:r>
-        <w:t>Python pandas toolkit</w:t>
+        <w:t xml:space="preserve">Python </w:t>
+      </w:r>
+      <w:proofErr w:type="gramStart"/>
+      <w:r>
+        <w:t>pandas</w:t>
+      </w:r>
+      <w:proofErr w:type="gramEnd"/>
+      <w:r>
+        <w:t xml:space="preserve"> toolkit</w:t>
       </w:r>
     </w:p>
     <w:p>
@@ -63,8 +87,21 @@
         <w:t>Advanced querying and manipulation</w:t>
       </w:r>
       <w:r>
-        <w:t>. Basic statistical analysis with numpy and scipy</w:t>
-      </w:r>
+        <w:t xml:space="preserve">. Basic statistical analysis with </w:t>
+      </w:r>
+      <w:proofErr w:type="spellStart"/>
+      <w:r>
+        <w:t>numpy</w:t>
+      </w:r>
+      <w:proofErr w:type="spellEnd"/>
+      <w:r>
+        <w:t xml:space="preserve"> and </w:t>
+      </w:r>
+      <w:proofErr w:type="spellStart"/>
+      <w:r>
+        <w:t>scipy</w:t>
+      </w:r>
+      <w:proofErr w:type="spellEnd"/>
     </w:p>
     <w:p/>
     <w:p>
@@ -78,7 +115,23 @@
     <w:p/>
     <w:p>
       <w:r>
-        <w:t>Python is high level language, interpreted directly compiled into machine code. Good for where exploration is better, dynamically typed language. Set and modify the variables. Python interpreter is stateful.</w:t>
+        <w:t xml:space="preserve">Python is </w:t>
+      </w:r>
+      <w:proofErr w:type="gramStart"/>
+      <w:r>
+        <w:t>high level</w:t>
+      </w:r>
+      <w:proofErr w:type="gramEnd"/>
+      <w:r>
+        <w:t xml:space="preserve"> language, interpreted directly compiled into machine code. Good for where exploration is better, dynamically typed language. Set and modify the variables. Python interpreter is </w:t>
+      </w:r>
+      <w:proofErr w:type="spellStart"/>
+      <w:r>
+        <w:t>stateful</w:t>
+      </w:r>
+      <w:proofErr w:type="spellEnd"/>
+      <w:r>
+        <w:t>.</w:t>
       </w:r>
     </w:p>
     <w:p/>
@@ -125,22 +178,61 @@
     </w:p>
     <w:p/>
     <w:p>
-      <w:r>
-        <w:t>%precision 2</w:t>
+      <w:proofErr w:type="gramStart"/>
+      <w:r>
+        <w:t>%precision</w:t>
+      </w:r>
+      <w:proofErr w:type="gramEnd"/>
+      <w:r>
+        <w:t xml:space="preserve"> 2</w:t>
       </w:r>
     </w:p>
     <w:p/>
     <w:p>
       <w:r>
-        <w:t>With open(‘file.csv’) as csvfile:</w:t>
+        <w:t xml:space="preserve">With </w:t>
+      </w:r>
+      <w:proofErr w:type="gramStart"/>
+      <w:r>
+        <w:t>open(</w:t>
+      </w:r>
+      <w:proofErr w:type="gramEnd"/>
+      <w:r>
+        <w:t xml:space="preserve">‘file.csv’) as </w:t>
+      </w:r>
+      <w:proofErr w:type="spellStart"/>
+      <w:r>
+        <w:t>csvfile</w:t>
+      </w:r>
+      <w:proofErr w:type="spellEnd"/>
+      <w:r>
+        <w:t>:</w:t>
       </w:r>
     </w:p>
     <w:p>
       <w:pPr>
         <w:ind w:firstLine="720"/>
       </w:pPr>
-      <w:r>
-        <w:t>List(csv.DictReader(csvfile))</w:t>
+      <w:proofErr w:type="gramStart"/>
+      <w:r>
+        <w:t>List(</w:t>
+      </w:r>
+      <w:proofErr w:type="spellStart"/>
+      <w:proofErr w:type="gramEnd"/>
+      <w:r>
+        <w:t>csv.DictReader</w:t>
+      </w:r>
+      <w:proofErr w:type="spellEnd"/>
+      <w:r>
+        <w:t>(</w:t>
+      </w:r>
+      <w:proofErr w:type="spellStart"/>
+      <w:r>
+        <w:t>csvfile</w:t>
+      </w:r>
+      <w:proofErr w:type="spellEnd"/>
+      <w:r>
+        <w:t>))</w:t>
       </w:r>
     </w:p>
     <w:p/>
@@ -165,8 +257,23 @@
         <w:pStyle w:val="p1"/>
       </w:pPr>
       <w:r>
-        <w:t>Import datetime as dt</w:t>
-      </w:r>
+        <w:t xml:space="preserve">Import </w:t>
+      </w:r>
+      <w:proofErr w:type="spellStart"/>
+      <w:r>
+        <w:t>datetime</w:t>
+      </w:r>
+      <w:proofErr w:type="spellEnd"/>
+      <w:r>
+        <w:t xml:space="preserve"> as </w:t>
+      </w:r>
+      <w:proofErr w:type="spellStart"/>
+      <w:proofErr w:type="gramStart"/>
+      <w:r>
+        <w:t>dt</w:t>
+      </w:r>
+      <w:proofErr w:type="spellEnd"/>
+      <w:proofErr w:type="gramEnd"/>
     </w:p>
     <w:p>
       <w:pPr>
@@ -180,33 +287,91 @@
       <w:pPr>
         <w:pStyle w:val="p1"/>
       </w:pPr>
-      <w:r>
-        <w:t>Tm.time()</w:t>
-      </w:r>
-    </w:p>
-    <w:p>
-      <w:pPr>
-        <w:pStyle w:val="p1"/>
-      </w:pPr>
-      <w:r>
-        <w:t>Dtnow = dt.datetime.fromtimestamp(tm.time())</w:t>
-      </w:r>
-    </w:p>
-    <w:p>
-      <w:pPr>
-        <w:pStyle w:val="p1"/>
-      </w:pPr>
+      <w:proofErr w:type="spellStart"/>
+      <w:proofErr w:type="gramStart"/>
+      <w:r>
+        <w:t>Tm.time</w:t>
+      </w:r>
+      <w:proofErr w:type="spellEnd"/>
+      <w:r>
+        <w:t>()</w:t>
+      </w:r>
+      <w:proofErr w:type="gramEnd"/>
+    </w:p>
+    <w:p>
+      <w:pPr>
+        <w:pStyle w:val="p1"/>
+      </w:pPr>
+      <w:proofErr w:type="spellStart"/>
+      <w:r>
+        <w:t>Dtnow</w:t>
+      </w:r>
+      <w:proofErr w:type="spellEnd"/>
+      <w:r>
+        <w:t xml:space="preserve"> = </w:t>
+      </w:r>
+      <w:proofErr w:type="spellStart"/>
+      <w:proofErr w:type="gramStart"/>
+      <w:r>
+        <w:t>dt.datetime.fromtimestamp</w:t>
+      </w:r>
+      <w:proofErr w:type="spellEnd"/>
+      <w:r>
+        <w:t>(</w:t>
+      </w:r>
+      <w:proofErr w:type="spellStart"/>
+      <w:proofErr w:type="gramEnd"/>
+      <w:r>
+        <w:t>tm.time</w:t>
+      </w:r>
+      <w:proofErr w:type="spellEnd"/>
+      <w:r>
+        <w:t>())</w:t>
+      </w:r>
+    </w:p>
+    <w:p>
+      <w:pPr>
+        <w:pStyle w:val="p1"/>
+      </w:pPr>
+      <w:proofErr w:type="spellStart"/>
       <w:r>
         <w:lastRenderedPageBreak/>
-        <w:t>dtnow.year, dtnow.month , how , minute, second</w:t>
-      </w:r>
-    </w:p>
-    <w:p>
-      <w:pPr>
-        <w:pStyle w:val="p1"/>
-      </w:pPr>
-      <w:r>
-        <w:t>dt.timedelta(100)</w:t>
+        <w:t>dtnow.year</w:t>
+      </w:r>
+      <w:proofErr w:type="spellEnd"/>
+      <w:r>
+        <w:t xml:space="preserve">, </w:t>
+      </w:r>
+      <w:proofErr w:type="spellStart"/>
+      <w:proofErr w:type="gramStart"/>
+      <w:r>
+        <w:t>dtnow.month</w:t>
+      </w:r>
+      <w:proofErr w:type="spellEnd"/>
+      <w:r>
+        <w:t xml:space="preserve"> ,</w:t>
+      </w:r>
+      <w:proofErr w:type="gramEnd"/>
+      <w:r>
+        <w:t xml:space="preserve"> how , minute, second</w:t>
+      </w:r>
+    </w:p>
+    <w:p>
+      <w:pPr>
+        <w:pStyle w:val="p1"/>
+      </w:pPr>
+      <w:proofErr w:type="spellStart"/>
+      <w:proofErr w:type="gramStart"/>
+      <w:r>
+        <w:t>dt.timedelta</w:t>
+      </w:r>
+      <w:proofErr w:type="spellEnd"/>
+      <w:r>
+        <w:t>(</w:t>
+      </w:r>
+      <w:proofErr w:type="gramEnd"/>
+      <w:r>
+        <w:t>100)</w:t>
       </w:r>
     </w:p>
     <w:p>
@@ -231,8 +396,13 @@
       <w:pPr>
         <w:pStyle w:val="p1"/>
       </w:pPr>
-      <w:r>
-        <w:t>class Person:</w:t>
+      <w:proofErr w:type="gramStart"/>
+      <w:r>
+        <w:t>class</w:t>
+      </w:r>
+      <w:proofErr w:type="gramEnd"/>
+      <w:r>
+        <w:t xml:space="preserve"> Person:</w:t>
       </w:r>
     </w:p>
     <w:p>
@@ -245,8 +415,23 @@
         </w:rPr>
         <w:tab/>
       </w:r>
-      <w:r>
-        <w:t>dept = “ssdsdf”</w:t>
+      <w:proofErr w:type="spellStart"/>
+      <w:proofErr w:type="gramStart"/>
+      <w:r>
+        <w:t>dept</w:t>
+      </w:r>
+      <w:proofErr w:type="spellEnd"/>
+      <w:proofErr w:type="gramEnd"/>
+      <w:r>
+        <w:t xml:space="preserve"> = “</w:t>
+      </w:r>
+      <w:proofErr w:type="spellStart"/>
+      <w:r>
+        <w:t>ssdsdf</w:t>
+      </w:r>
+      <w:proofErr w:type="spellEnd"/>
+      <w:r>
+        <w:t>”</w:t>
       </w:r>
     </w:p>
     <w:p>
@@ -259,8 +444,31 @@
         </w:rPr>
         <w:tab/>
       </w:r>
-      <w:r>
-        <w:t>def set_name(self,new_name):</w:t>
+      <w:proofErr w:type="spellStart"/>
+      <w:proofErr w:type="gramStart"/>
+      <w:r>
+        <w:t>def</w:t>
+      </w:r>
+      <w:proofErr w:type="spellEnd"/>
+      <w:proofErr w:type="gramEnd"/>
+      <w:r>
+        <w:t xml:space="preserve"> </w:t>
+      </w:r>
+      <w:proofErr w:type="spellStart"/>
+      <w:r>
+        <w:t>set_name</w:t>
+      </w:r>
+      <w:proofErr w:type="spellEnd"/>
+      <w:r>
+        <w:t>(</w:t>
+      </w:r>
+      <w:proofErr w:type="spellStart"/>
+      <w:r>
+        <w:t>self,new_name</w:t>
+      </w:r>
+      <w:proofErr w:type="spellEnd"/>
+      <w:r>
+        <w:t>):</w:t>
       </w:r>
     </w:p>
     <w:p>
@@ -295,8 +503,13 @@
       <w:pPr>
         <w:pStyle w:val="p1"/>
       </w:pPr>
-      <w:r>
-        <w:t>Dont have private and protected members</w:t>
+      <w:proofErr w:type="spellStart"/>
+      <w:r>
+        <w:t>Dont</w:t>
+      </w:r>
+      <w:proofErr w:type="spellEnd"/>
+      <w:r>
+        <w:t xml:space="preserve"> have private and protected members</w:t>
       </w:r>
     </w:p>
     <w:p>
@@ -329,8 +542,21 @@
       <w:pPr>
         <w:pStyle w:val="p1"/>
       </w:pPr>
-      <w:r>
-        <w:t>map(function, iterable), it helps for lazy evaluation and so does not allow till we try to look at the value</w:t>
+      <w:proofErr w:type="gramStart"/>
+      <w:r>
+        <w:t>map(</w:t>
+      </w:r>
+      <w:proofErr w:type="gramEnd"/>
+      <w:r>
+        <w:t xml:space="preserve">function, </w:t>
+      </w:r>
+      <w:proofErr w:type="spellStart"/>
+      <w:r>
+        <w:t>iterable</w:t>
+      </w:r>
+      <w:proofErr w:type="spellEnd"/>
+      <w:r>
+        <w:t>), it helps for lazy evaluation and so does not allow till we try to look at the value</w:t>
       </w:r>
     </w:p>
     <w:p>
@@ -351,16 +577,47 @@
         <w:pStyle w:val="p1"/>
       </w:pPr>
       <w:r>
-        <w:t>Lambda are anonymous functions and they don’t have name</w:t>
-      </w:r>
-    </w:p>
-    <w:p>
-      <w:pPr>
-        <w:pStyle w:val="p1"/>
-      </w:pPr>
-      <w:r>
-        <w:t>my_function = lambda a,b,c : a+b</w:t>
-      </w:r>
+        <w:t xml:space="preserve">Lambda are anonymous functions and they </w:t>
+      </w:r>
+      <w:proofErr w:type="gramStart"/>
+      <w:r>
+        <w:t>don’t</w:t>
+      </w:r>
+      <w:proofErr w:type="gramEnd"/>
+      <w:r>
+        <w:t xml:space="preserve"> have name</w:t>
+      </w:r>
+    </w:p>
+    <w:p>
+      <w:pPr>
+        <w:pStyle w:val="p1"/>
+      </w:pPr>
+      <w:proofErr w:type="spellStart"/>
+      <w:r>
+        <w:t>my_function</w:t>
+      </w:r>
+      <w:proofErr w:type="spellEnd"/>
+      <w:r>
+        <w:t xml:space="preserve"> = lambda </w:t>
+      </w:r>
+      <w:proofErr w:type="spellStart"/>
+      <w:r>
+        <w:t>a</w:t>
+      </w:r>
+      <w:proofErr w:type="gramStart"/>
+      <w:r>
+        <w:t>,b,c</w:t>
+      </w:r>
+      <w:proofErr w:type="spellEnd"/>
+      <w:proofErr w:type="gramEnd"/>
+      <w:r>
+        <w:t xml:space="preserve"> : </w:t>
+      </w:r>
+      <w:proofErr w:type="spellStart"/>
+      <w:r>
+        <w:t>a+b</w:t>
+      </w:r>
+      <w:proofErr w:type="spellEnd"/>
     </w:p>
     <w:p>
       <w:pPr>
@@ -379,8 +636,13 @@
       <w:pPr>
         <w:pStyle w:val="p1"/>
       </w:pPr>
-      <w:r>
-        <w:t>for person in people:</w:t>
+      <w:proofErr w:type="gramStart"/>
+      <w:r>
+        <w:t>for</w:t>
+      </w:r>
+      <w:proofErr w:type="gramEnd"/>
+      <w:r>
+        <w:t xml:space="preserve"> person in people:</w:t>
       </w:r>
     </w:p>
     <w:p>
@@ -393,8 +655,34 @@
         </w:rPr>
         <w:t xml:space="preserve">    </w:t>
       </w:r>
-      <w:r>
-        <w:t>print(split_title_and_name(person) == (lambda x: x.split()[0] + ' ' + x.split()[-1])(person))</w:t>
+      <w:proofErr w:type="gramStart"/>
+      <w:r>
+        <w:t>print(</w:t>
+      </w:r>
+      <w:proofErr w:type="spellStart"/>
+      <w:proofErr w:type="gramEnd"/>
+      <w:r>
+        <w:t>split_title_and_name</w:t>
+      </w:r>
+      <w:proofErr w:type="spellEnd"/>
+      <w:r>
+        <w:t xml:space="preserve">(person) == (lambda x: </w:t>
+      </w:r>
+      <w:proofErr w:type="spellStart"/>
+      <w:r>
+        <w:t>x.split</w:t>
+      </w:r>
+      <w:proofErr w:type="spellEnd"/>
+      <w:r>
+        <w:t xml:space="preserve">()[0] + ' ' + </w:t>
+      </w:r>
+      <w:proofErr w:type="spellStart"/>
+      <w:r>
+        <w:t>x.split</w:t>
+      </w:r>
+      <w:proofErr w:type="spellEnd"/>
+      <w:r>
+        <w:t>()[-1])(person))</w:t>
       </w:r>
     </w:p>
     <w:p>
@@ -414,8 +702,37 @@
       <w:pPr>
         <w:pStyle w:val="p1"/>
       </w:pPr>
-      <w:r>
-        <w:t>list(map(split_title_and_name, people)) == list(map(lambda person: person.split()[0] + ' ' + person.split()[-1], people))</w:t>
+      <w:proofErr w:type="gramStart"/>
+      <w:r>
+        <w:t>list(</w:t>
+      </w:r>
+      <w:proofErr w:type="gramEnd"/>
+      <w:r>
+        <w:t>map(</w:t>
+      </w:r>
+      <w:proofErr w:type="spellStart"/>
+      <w:r>
+        <w:t>split_title_and_name</w:t>
+      </w:r>
+      <w:proofErr w:type="spellEnd"/>
+      <w:r>
+        <w:t xml:space="preserve">, people)) == list(map(lambda person: </w:t>
+      </w:r>
+      <w:proofErr w:type="spellStart"/>
+      <w:r>
+        <w:t>person.split</w:t>
+      </w:r>
+      <w:proofErr w:type="spellEnd"/>
+      <w:r>
+        <w:t xml:space="preserve">()[0] + ' ' + </w:t>
+      </w:r>
+      <w:proofErr w:type="spellStart"/>
+      <w:r>
+        <w:t>person.split</w:t>
+      </w:r>
+      <w:proofErr w:type="spellEnd"/>
+      <w:r>
+        <w:t>()[-1], people))</w:t>
       </w:r>
     </w:p>
     <w:p>
@@ -435,24 +752,65 @@
       <w:pPr>
         <w:pStyle w:val="p1"/>
       </w:pPr>
-      <w:r>
-        <w:t>numpy for matrices</w:t>
-      </w:r>
-    </w:p>
-    <w:p>
-      <w:pPr>
-        <w:pStyle w:val="p1"/>
-      </w:pPr>
-      <w:r>
-        <w:t>Bumpy arange, resize, np.linespace,eye,diag,ones,repeat,vstack,hstack</w:t>
-      </w:r>
-    </w:p>
-    <w:p>
-      <w:pPr>
-        <w:pStyle w:val="p1"/>
-      </w:pPr>
-      <w:r>
-        <w:t>+,-,**,*,dot function,dtype,astype,sum,max,min,mean,std,argmax(),argmin(),</w:t>
+      <w:proofErr w:type="spellStart"/>
+      <w:proofErr w:type="gramStart"/>
+      <w:r>
+        <w:t>numpy</w:t>
+      </w:r>
+      <w:proofErr w:type="spellEnd"/>
+      <w:proofErr w:type="gramEnd"/>
+      <w:r>
+        <w:t xml:space="preserve"> for matrices</w:t>
+      </w:r>
+    </w:p>
+    <w:p>
+      <w:pPr>
+        <w:pStyle w:val="p1"/>
+      </w:pPr>
+      <w:r>
+        <w:t xml:space="preserve">Bumpy </w:t>
+      </w:r>
+      <w:proofErr w:type="spellStart"/>
+      <w:r>
+        <w:t>arange</w:t>
+      </w:r>
+      <w:proofErr w:type="spellEnd"/>
+      <w:r>
+        <w:t xml:space="preserve">, resize, </w:t>
+      </w:r>
+      <w:proofErr w:type="spellStart"/>
+      <w:r>
+        <w:t>np.linespace</w:t>
+      </w:r>
+      <w:proofErr w:type="gramStart"/>
+      <w:r>
+        <w:t>,eye,diag,ones,repeat,vstack,hstack</w:t>
+      </w:r>
+      <w:proofErr w:type="spellEnd"/>
+      <w:proofErr w:type="gramEnd"/>
+    </w:p>
+    <w:p>
+      <w:pPr>
+        <w:pStyle w:val="p1"/>
+      </w:pPr>
+      <w:r>
+        <w:t xml:space="preserve">+,-,**,*,dot </w:t>
+      </w:r>
+      <w:proofErr w:type="spellStart"/>
+      <w:r>
+        <w:t>function,dtype,astype,sum,max,min,mean,std,argmax</w:t>
+      </w:r>
+      <w:proofErr w:type="spellEnd"/>
+      <w:r>
+        <w:t>(),</w:t>
+      </w:r>
+      <w:proofErr w:type="spellStart"/>
+      <w:r>
+        <w:t>argmin</w:t>
+      </w:r>
+      <w:proofErr w:type="spellEnd"/>
+      <w:r>
+        <w:t>(),</w:t>
       </w:r>
     </w:p>
     <w:p>
@@ -468,23 +826,49 @@
         <w:pStyle w:val="p1"/>
       </w:pPr>
       <w:r>
-        <w:t>R2 = r[:3,:3]</w:t>
-      </w:r>
-    </w:p>
-    <w:p>
-      <w:pPr>
-        <w:pStyle w:val="p1"/>
-      </w:pPr>
-      <w:r>
-        <w:t>If we make any changes to the values in r2 then automatically it will be reflected in the corresponding section of r as well</w:t>
-      </w:r>
-    </w:p>
-    <w:p>
-      <w:pPr>
-        <w:pStyle w:val="p1"/>
-      </w:pPr>
-      <w:r>
-        <w:t>len(), range(), enumerate functions to iterate over the array</w:t>
+        <w:t xml:space="preserve">R2 = </w:t>
+      </w:r>
+      <w:proofErr w:type="gramStart"/>
+      <w:r>
+        <w:t>r[</w:t>
+      </w:r>
+      <w:proofErr w:type="gramEnd"/>
+      <w:r>
+        <w:t>:3,:3]</w:t>
+      </w:r>
+    </w:p>
+    <w:p>
+      <w:pPr>
+        <w:pStyle w:val="p1"/>
+      </w:pPr>
+      <w:r>
+        <w:t xml:space="preserve">If we make any changes to the values in r2 then automatically it </w:t>
+      </w:r>
+      <w:proofErr w:type="gramStart"/>
+      <w:r>
+        <w:t>will be reflected</w:t>
+      </w:r>
+      <w:proofErr w:type="gramEnd"/>
+      <w:r>
+        <w:t xml:space="preserve"> in the corresponding section of r as well</w:t>
+      </w:r>
+    </w:p>
+    <w:p>
+      <w:pPr>
+        <w:pStyle w:val="p1"/>
+      </w:pPr>
+      <w:proofErr w:type="spellStart"/>
+      <w:proofErr w:type="gramStart"/>
+      <w:r>
+        <w:t>len</w:t>
+      </w:r>
+      <w:proofErr w:type="spellEnd"/>
+      <w:r>
+        <w:t>(</w:t>
+      </w:r>
+      <w:proofErr w:type="gramEnd"/>
+      <w:r>
+        <w:t>), range(), enumerate functions to iterate over the array</w:t>
       </w:r>
     </w:p>
     <w:p>
@@ -495,12 +879,261 @@
         <w:t>Zip to iterate over both arrays in together</w:t>
       </w:r>
     </w:p>
-    <w:p>
+    <w:p/>
+    <w:p/>
+    <w:p>
+      <w:r>
+        <w:t>Week2</w:t>
+      </w:r>
+    </w:p>
+    <w:p>
+      <w:proofErr w:type="spellStart"/>
+      <w:r>
+        <w:t>Pd.Series</w:t>
+      </w:r>
+      <w:proofErr w:type="spellEnd"/>
+      <w:r>
+        <w:t xml:space="preserve">? </w:t>
+      </w:r>
+      <w:proofErr w:type="gramStart"/>
+      <w:r>
+        <w:t>shares</w:t>
+      </w:r>
+      <w:proofErr w:type="gramEnd"/>
+      <w:r>
+        <w:t xml:space="preserve"> the documentation</w:t>
+      </w:r>
+    </w:p>
+    <w:p>
+      <w:r>
+        <w:t xml:space="preserve">List to </w:t>
+      </w:r>
+      <w:proofErr w:type="gramStart"/>
+      <w:r>
+        <w:t>pandas</w:t>
+      </w:r>
+      <w:proofErr w:type="gramEnd"/>
+      <w:r>
+        <w:t xml:space="preserve"> series</w:t>
+      </w:r>
+    </w:p>
+    <w:p>
+      <w:r>
+        <w:t xml:space="preserve">Pandas stores series in a typed array using </w:t>
+      </w:r>
+      <w:proofErr w:type="spellStart"/>
+      <w:r>
+        <w:t>numpy</w:t>
+      </w:r>
+      <w:proofErr w:type="spellEnd"/>
+      <w:r>
+        <w:t xml:space="preserve"> library</w:t>
+      </w:r>
+    </w:p>
+    <w:p>
+      <w:proofErr w:type="spellStart"/>
+      <w:r>
+        <w:t>Numpy</w:t>
+      </w:r>
+      <w:proofErr w:type="spellEnd"/>
+      <w:r>
+        <w:t xml:space="preserve"> </w:t>
+      </w:r>
+      <w:proofErr w:type="gramStart"/>
+      <w:r>
+        <w:t>nan</w:t>
+      </w:r>
+      <w:proofErr w:type="gramEnd"/>
+      <w:r>
+        <w:t xml:space="preserve"> is not none</w:t>
+      </w:r>
+    </w:p>
+    <w:p>
+      <w:r>
+        <w:t xml:space="preserve">Python dictionary to </w:t>
+      </w:r>
+      <w:proofErr w:type="gramStart"/>
+      <w:r>
+        <w:t>pandas</w:t>
+      </w:r>
+      <w:proofErr w:type="gramEnd"/>
+      <w:r>
+        <w:t xml:space="preserve"> series</w:t>
+      </w:r>
+    </w:p>
+    <w:p>
+      <w:r>
+        <w:t xml:space="preserve">Query by </w:t>
+      </w:r>
+      <w:proofErr w:type="gramStart"/>
+      <w:r>
+        <w:t xml:space="preserve">numeric index use </w:t>
+      </w:r>
+      <w:proofErr w:type="spellStart"/>
+      <w:r>
+        <w:t>iloc</w:t>
+      </w:r>
+      <w:proofErr w:type="spellEnd"/>
+      <w:proofErr w:type="gramEnd"/>
+      <w:r>
+        <w:t xml:space="preserve"> or directly give it index position</w:t>
+      </w:r>
+    </w:p>
+    <w:p>
+      <w:r>
+        <w:t xml:space="preserve">Query by </w:t>
+      </w:r>
+      <w:proofErr w:type="gramStart"/>
+      <w:r>
+        <w:t xml:space="preserve">index value use </w:t>
+      </w:r>
+      <w:proofErr w:type="spellStart"/>
+      <w:r>
+        <w:t>loc</w:t>
+      </w:r>
+      <w:proofErr w:type="spellEnd"/>
+      <w:proofErr w:type="gramEnd"/>
+    </w:p>
+    <w:p/>
+    <w:p>
+      <w:r>
+        <w:lastRenderedPageBreak/>
+        <w:t xml:space="preserve">Use vectorization instead of looping which </w:t>
+      </w:r>
+      <w:proofErr w:type="spellStart"/>
+      <w:r>
+        <w:t>numpy</w:t>
+      </w:r>
+      <w:proofErr w:type="spellEnd"/>
+      <w:r>
+        <w:t xml:space="preserve"> library provides like sum function on an </w:t>
+      </w:r>
+      <w:proofErr w:type="spellStart"/>
+      <w:r>
+        <w:t>iterable</w:t>
+      </w:r>
+      <w:proofErr w:type="spellEnd"/>
+      <w:r>
+        <w:t xml:space="preserve"> item</w:t>
+      </w:r>
+    </w:p>
+    <w:p/>
+    <w:p>
+      <w:r>
+        <w:t>Very good example of differentiating</w:t>
+      </w:r>
+    </w:p>
+    <w:p>
+      <w:r>
+        <w:t>%%</w:t>
+      </w:r>
+      <w:proofErr w:type="spellStart"/>
+      <w:r>
+        <w:t>timeit</w:t>
+      </w:r>
+      <w:proofErr w:type="spellEnd"/>
+      <w:r>
+        <w:t xml:space="preserve"> –n 100 will run 100 loops of code in the cell and tells the best time</w:t>
+      </w:r>
+    </w:p>
+    <w:p/>
+    <w:p>
+      <w:r>
+        <w:t xml:space="preserve">Broadcasting like changing every number by </w:t>
+      </w:r>
+      <w:proofErr w:type="gramStart"/>
+      <w:r>
+        <w:t>2</w:t>
+      </w:r>
+      <w:proofErr w:type="gramEnd"/>
+    </w:p>
+    <w:p>
+      <w:r>
+        <w:t>Pandas series s+=2 will directly increment value of all the elements by 2</w:t>
+      </w:r>
+    </w:p>
+    <w:p/>
+    <w:p>
+      <w:r>
+        <w:t>Append method in pandas series is awesome</w:t>
+      </w:r>
+    </w:p>
+    <w:p/>
+    <w:p>
+      <w:proofErr w:type="spellStart"/>
+      <w:r>
+        <w:t>Dataframe</w:t>
+      </w:r>
+      <w:proofErr w:type="spellEnd"/>
+      <w:r>
+        <w:t xml:space="preserve"> is conceptually a </w:t>
+      </w:r>
+      <w:proofErr w:type="gramStart"/>
+      <w:r>
+        <w:t>2d</w:t>
+      </w:r>
+      <w:proofErr w:type="gramEnd"/>
+      <w:r>
+        <w:t xml:space="preserve"> series object</w:t>
+      </w:r>
+    </w:p>
+    <w:p>
+      <w:r>
+        <w:t>Column projections</w:t>
+      </w:r>
+    </w:p>
+    <w:p>
+      <w:r>
+        <w:t xml:space="preserve">Chaining will create copy on </w:t>
+      </w:r>
+      <w:proofErr w:type="spellStart"/>
+      <w:r>
+        <w:t>dataframe</w:t>
+      </w:r>
+      <w:proofErr w:type="spellEnd"/>
+    </w:p>
+    <w:p>
+      <w:proofErr w:type="spellStart"/>
+      <w:proofErr w:type="gramStart"/>
+      <w:r>
+        <w:t>Df.loc</w:t>
+      </w:r>
+      <w:proofErr w:type="spellEnd"/>
+      <w:r>
+        <w:t>[</w:t>
+      </w:r>
+      <w:proofErr w:type="gramEnd"/>
+      <w:r>
+        <w:t>:][‘col1’]</w:t>
+      </w:r>
+    </w:p>
+    <w:p>
+      <w:r>
+        <w:t>Instead use like below</w:t>
+      </w:r>
+    </w:p>
+    <w:p>
+      <w:proofErr w:type="spellStart"/>
+      <w:proofErr w:type="gramStart"/>
+      <w:r>
+        <w:t>Df.loc</w:t>
+      </w:r>
+      <w:proofErr w:type="spellEnd"/>
+      <w:r>
+        <w:t>[</w:t>
+      </w:r>
+      <w:proofErr w:type="gramEnd"/>
+      <w:r>
+        <w:t>:,[‘col1’,’col2’]]</w:t>
+      </w:r>
+    </w:p>
+    <w:p>
+      <w:r>
+        <w:t>Del to delete column</w:t>
+      </w:r>
       <w:bookmarkStart w:id="0" w:name="_GoBack"/>
       <w:bookmarkEnd w:id="0"/>
     </w:p>
-    <w:p/>
-    <w:p/>
     <w:sectPr>
       <w:pgSz w:w="12240" w:h="15840"/>
       <w:pgMar w:top="1440" w:right="1440" w:bottom="1440" w:left="1440" w:header="720" w:footer="720" w:gutter="0"/>
@@ -512,8 +1145,8 @@
 </file>
 
 <file path=word/numbering.xml><?xml version="1.0" encoding="utf-8"?>
-<w:numbering xmlns:wpc="http://schemas.microsoft.com/office/word/2010/wordprocessingCanvas" xmlns:mo="http://schemas.microsoft.com/office/mac/office/2008/main" xmlns:mc="http://schemas.openxmlformats.org/markup-compatibility/2006" xmlns:mv="urn:schemas-microsoft-com:mac:vml" xmlns:o="urn:schemas-microsoft-com:office:office" xmlns:r="http://schemas.openxmlformats.org/officeDocument/2006/relationships" xmlns:m="http://schemas.openxmlformats.org/officeDocument/2006/math" xmlns:v="urn:schemas-microsoft-com:vml" xmlns:wp14="http://schemas.microsoft.com/office/word/2010/wordprocessingDrawing" xmlns:wp="http://schemas.openxmlformats.org/drawingml/2006/wordprocessingDrawing" xmlns:w10="urn:schemas-microsoft-com:office:word" xmlns:w="http://schemas.openxmlformats.org/wordprocessingml/2006/main" xmlns:w14="http://schemas.microsoft.com/office/word/2010/wordml" xmlns:w15="http://schemas.microsoft.com/office/word/2012/wordml" xmlns:wpg="http://schemas.microsoft.com/office/word/2010/wordprocessingGroup" xmlns:wpi="http://schemas.microsoft.com/office/word/2010/wordprocessingInk" xmlns:wne="http://schemas.microsoft.com/office/word/2006/wordml" xmlns:wps="http://schemas.microsoft.com/office/word/2010/wordprocessingShape" mc:Ignorable="w14 w15 wp14">
-  <w:abstractNum w:abstractNumId="0">
+<w:numbering xmlns:wpc="http://schemas.microsoft.com/office/word/2010/wordprocessingCanvas" xmlns:cx="http://schemas.microsoft.com/office/drawing/2014/chartex" xmlns:cx1="http://schemas.microsoft.com/office/drawing/2015/9/8/chartex" xmlns:mc="http://schemas.openxmlformats.org/markup-compatibility/2006" xmlns:o="urn:schemas-microsoft-com:office:office" xmlns:r="http://schemas.openxmlformats.org/officeDocument/2006/relationships" xmlns:m="http://schemas.openxmlformats.org/officeDocument/2006/math" xmlns:v="urn:schemas-microsoft-com:vml" xmlns:wp14="http://schemas.microsoft.com/office/word/2010/wordprocessingDrawing" xmlns:wp="http://schemas.openxmlformats.org/drawingml/2006/wordprocessingDrawing" xmlns:w10="urn:schemas-microsoft-com:office:word" xmlns:w="http://schemas.openxmlformats.org/wordprocessingml/2006/main" xmlns:w14="http://schemas.microsoft.com/office/word/2010/wordml" xmlns:w15="http://schemas.microsoft.com/office/word/2012/wordml" xmlns:w16se="http://schemas.microsoft.com/office/word/2015/wordml/symex" xmlns:wpg="http://schemas.microsoft.com/office/word/2010/wordprocessingGroup" xmlns:wpi="http://schemas.microsoft.com/office/word/2010/wordprocessingInk" xmlns:wne="http://schemas.microsoft.com/office/word/2006/wordml" xmlns:wps="http://schemas.microsoft.com/office/word/2010/wordprocessingShape" mc:Ignorable="w14 w15 w16se wp14">
+  <w:abstractNum w:abstractNumId="0" w15:restartNumberingAfterBreak="0">
     <w:nsid w:val="6B5D25FB"/>
     <w:multiLevelType w:val="hybridMultilevel"/>
     <w:tmpl w:val="46B85FEA"/>
@@ -609,7 +1242,7 @@
 </file>
 
 <file path=word/styles.xml><?xml version="1.0" encoding="utf-8"?>
-<w:styles xmlns:mc="http://schemas.openxmlformats.org/markup-compatibility/2006" xmlns:r="http://schemas.openxmlformats.org/officeDocument/2006/relationships" xmlns:w="http://schemas.openxmlformats.org/wordprocessingml/2006/main" xmlns:w14="http://schemas.microsoft.com/office/word/2010/wordml" xmlns:w15="http://schemas.microsoft.com/office/word/2012/wordml" mc:Ignorable="w14 w15">
+<w:styles xmlns:mc="http://schemas.openxmlformats.org/markup-compatibility/2006" xmlns:r="http://schemas.openxmlformats.org/officeDocument/2006/relationships" xmlns:w="http://schemas.openxmlformats.org/wordprocessingml/2006/main" xmlns:w14="http://schemas.microsoft.com/office/word/2010/wordml" xmlns:w15="http://schemas.microsoft.com/office/word/2012/wordml" xmlns:w16se="http://schemas.microsoft.com/office/word/2015/wordml/symex" mc:Ignorable="w14 w15 w16se">
   <w:docDefaults>
     <w:rPrDefault>
       <w:rPr>
@@ -625,7 +1258,7 @@
       </w:pPr>
     </w:pPrDefault>
   </w:docDefaults>
-  <w:latentStyles w:defLockedState="0" w:defUIPriority="99" w:defSemiHidden="0" w:defUnhideWhenUsed="0" w:defQFormat="0" w:count="382">
+  <w:latentStyles w:defLockedState="0" w:defUIPriority="99" w:defSemiHidden="0" w:defUnhideWhenUsed="0" w:defQFormat="0" w:count="371">
     <w:lsdException w:name="Normal" w:uiPriority="0" w:qFormat="1"/>
     <w:lsdException w:name="heading 1" w:uiPriority="9" w:qFormat="1"/>
     <w:lsdException w:name="heading 2" w:semiHidden="1" w:uiPriority="9" w:unhideWhenUsed="1" w:qFormat="1"/>
@@ -731,6 +1364,7 @@
     <w:lsdException w:name="HTML Sample" w:semiHidden="1" w:unhideWhenUsed="1"/>
     <w:lsdException w:name="HTML Typewriter" w:semiHidden="1" w:unhideWhenUsed="1"/>
     <w:lsdException w:name="HTML Variable" w:semiHidden="1" w:unhideWhenUsed="1"/>
+    <w:lsdException w:name="Normal Table" w:semiHidden="1" w:unhideWhenUsed="1"/>
     <w:lsdException w:name="annotation subject" w:semiHidden="1" w:unhideWhenUsed="1"/>
     <w:lsdException w:name="No List" w:semiHidden="1" w:unhideWhenUsed="1"/>
     <w:lsdException w:name="Outline List 1" w:semiHidden="1" w:unhideWhenUsed="1"/>
@@ -776,9 +1410,11 @@
     <w:lsdException w:name="Table Subtle 1" w:semiHidden="1" w:unhideWhenUsed="1"/>
     <w:lsdException w:name="Table Subtle 2" w:semiHidden="1" w:unhideWhenUsed="1"/>
     <w:lsdException w:name="Table Web 1" w:semiHidden="1" w:unhideWhenUsed="1"/>
+    <w:lsdException w:name="Table Web 2" w:semiHidden="1" w:unhideWhenUsed="1"/>
     <w:lsdException w:name="Table Web 3" w:semiHidden="1" w:unhideWhenUsed="1"/>
     <w:lsdException w:name="Balloon Text" w:semiHidden="1" w:unhideWhenUsed="1"/>
     <w:lsdException w:name="Table Grid" w:uiPriority="39"/>
+    <w:lsdException w:name="Table Theme" w:semiHidden="1" w:unhideWhenUsed="1"/>
     <w:lsdException w:name="Placeholder Text" w:semiHidden="1"/>
     <w:lsdException w:name="No Spacing" w:uiPriority="1" w:qFormat="1"/>
     <w:lsdException w:name="Light Shading" w:uiPriority="60"/>
@@ -994,8 +1630,6 @@
     <w:lsdException w:name="List Table 5 Dark Accent 6" w:uiPriority="50"/>
     <w:lsdException w:name="List Table 6 Colorful Accent 6" w:uiPriority="51"/>
     <w:lsdException w:name="List Table 7 Colorful Accent 6" w:uiPriority="52"/>
-    <w:lsdException w:name="Mention" w:semiHidden="1" w:unhideWhenUsed="1"/>
-    <w:lsdException w:name="Smart Hyperlink" w:semiHidden="1" w:unhideWhenUsed="1"/>
   </w:latentStyles>
   <w:style w:type="paragraph" w:default="1" w:styleId="Normal">
     <w:name w:val="Normal"/>

</xml_diff>

<commit_message>
data science python week 3 completed
</commit_message>
<xml_diff>
--- a/Data Science with Python.docx
+++ b/Data Science with Python.docx
@@ -1,6 +1,6 @@
 
 <file path=word/document.xml><?xml version="1.0" encoding="utf-8"?>
-<w:document xmlns:wpc="http://schemas.microsoft.com/office/word/2010/wordprocessingCanvas" xmlns:cx="http://schemas.microsoft.com/office/drawing/2014/chartex" xmlns:cx1="http://schemas.microsoft.com/office/drawing/2015/9/8/chartex" xmlns:mc="http://schemas.openxmlformats.org/markup-compatibility/2006" xmlns:o="urn:schemas-microsoft-com:office:office" xmlns:r="http://schemas.openxmlformats.org/officeDocument/2006/relationships" xmlns:m="http://schemas.openxmlformats.org/officeDocument/2006/math" xmlns:v="urn:schemas-microsoft-com:vml" xmlns:wp14="http://schemas.microsoft.com/office/word/2010/wordprocessingDrawing" xmlns:wp="http://schemas.openxmlformats.org/drawingml/2006/wordprocessingDrawing" xmlns:w10="urn:schemas-microsoft-com:office:word" xmlns:w="http://schemas.openxmlformats.org/wordprocessingml/2006/main" xmlns:w14="http://schemas.microsoft.com/office/word/2010/wordml" xmlns:w15="http://schemas.microsoft.com/office/word/2012/wordml" xmlns:w16se="http://schemas.microsoft.com/office/word/2015/wordml/symex" xmlns:wpg="http://schemas.microsoft.com/office/word/2010/wordprocessingGroup" xmlns:wpi="http://schemas.microsoft.com/office/word/2010/wordprocessingInk" xmlns:wne="http://schemas.microsoft.com/office/word/2006/wordml" xmlns:wps="http://schemas.microsoft.com/office/word/2010/wordprocessingShape" mc:Ignorable="w14 w15 w16se wp14">
+<w:document xmlns:wpc="http://schemas.microsoft.com/office/word/2010/wordprocessingCanvas" xmlns:mo="http://schemas.microsoft.com/office/mac/office/2008/main" xmlns:mc="http://schemas.openxmlformats.org/markup-compatibility/2006" xmlns:mv="urn:schemas-microsoft-com:mac:vml" xmlns:o="urn:schemas-microsoft-com:office:office" xmlns:r="http://schemas.openxmlformats.org/officeDocument/2006/relationships" xmlns:m="http://schemas.openxmlformats.org/officeDocument/2006/math" xmlns:v="urn:schemas-microsoft-com:vml" xmlns:wp14="http://schemas.microsoft.com/office/word/2010/wordprocessingDrawing" xmlns:wp="http://schemas.openxmlformats.org/drawingml/2006/wordprocessingDrawing" xmlns:w10="urn:schemas-microsoft-com:office:word" xmlns:w="http://schemas.openxmlformats.org/wordprocessingml/2006/main" xmlns:w14="http://schemas.microsoft.com/office/word/2010/wordml" xmlns:w15="http://schemas.microsoft.com/office/word/2012/wordml" xmlns:wpg="http://schemas.microsoft.com/office/word/2010/wordprocessingGroup" xmlns:wpi="http://schemas.microsoft.com/office/word/2010/wordprocessingInk" xmlns:wne="http://schemas.microsoft.com/office/word/2006/wordml" xmlns:wps="http://schemas.microsoft.com/office/word/2010/wordprocessingShape" mc:Ignorable="w14 w15 wp14">
   <w:body>
     <w:p>
       <w:r>
@@ -115,15 +115,7 @@
     <w:p/>
     <w:p>
       <w:r>
-        <w:t xml:space="preserve">Python is </w:t>
-      </w:r>
-      <w:proofErr w:type="gramStart"/>
-      <w:r>
-        <w:t>high level</w:t>
-      </w:r>
-      <w:proofErr w:type="gramEnd"/>
-      <w:r>
-        <w:t xml:space="preserve"> language, interpreted directly compiled into machine code. Good for where exploration is better, dynamically typed language. Set and modify the variables. Python interpreter is </w:t>
+        <w:t xml:space="preserve">Python is high level language, interpreted directly compiled into machine code. Good for where exploration is better, dynamically typed language. Set and modify the variables. Python interpreter is </w:t>
       </w:r>
       <w:proofErr w:type="spellStart"/>
       <w:r>
@@ -178,27 +170,14 @@
     </w:p>
     <w:p/>
     <w:p>
-      <w:proofErr w:type="gramStart"/>
-      <w:r>
-        <w:t>%precision</w:t>
-      </w:r>
-      <w:proofErr w:type="gramEnd"/>
-      <w:r>
-        <w:t xml:space="preserve"> 2</w:t>
-      </w:r>
-    </w:p>
-    <w:p/>
-    <w:p>
-      <w:r>
-        <w:t xml:space="preserve">With </w:t>
-      </w:r>
-      <w:proofErr w:type="gramStart"/>
-      <w:r>
-        <w:t>open(</w:t>
-      </w:r>
-      <w:proofErr w:type="gramEnd"/>
-      <w:r>
-        <w:t xml:space="preserve">‘file.csv’) as </w:t>
+      <w:r>
+        <w:t>%precision 2</w:t>
+      </w:r>
+    </w:p>
+    <w:p/>
+    <w:p>
+      <w:r>
+        <w:t xml:space="preserve">With open(‘file.csv’) as </w:t>
       </w:r>
       <w:proofErr w:type="spellStart"/>
       <w:r>
@@ -213,16 +192,16 @@
       <w:pPr>
         <w:ind w:firstLine="720"/>
       </w:pPr>
-      <w:proofErr w:type="gramStart"/>
       <w:r>
         <w:t>List(</w:t>
       </w:r>
       <w:proofErr w:type="spellStart"/>
-      <w:proofErr w:type="gramEnd"/>
+      <w:proofErr w:type="gramStart"/>
       <w:r>
         <w:t>csv.DictReader</w:t>
       </w:r>
       <w:proofErr w:type="spellEnd"/>
+      <w:proofErr w:type="gramEnd"/>
       <w:r>
         <w:t>(</w:t>
       </w:r>
@@ -268,12 +247,10 @@
         <w:t xml:space="preserve"> as </w:t>
       </w:r>
       <w:proofErr w:type="spellStart"/>
-      <w:proofErr w:type="gramStart"/>
       <w:r>
         <w:t>dt</w:t>
       </w:r>
       <w:proofErr w:type="spellEnd"/>
-      <w:proofErr w:type="gramEnd"/>
     </w:p>
     <w:p>
       <w:pPr>
@@ -293,10 +270,10 @@
         <w:t>Tm.time</w:t>
       </w:r>
       <w:proofErr w:type="spellEnd"/>
+      <w:proofErr w:type="gramEnd"/>
       <w:r>
         <w:t>()</w:t>
       </w:r>
-      <w:proofErr w:type="gramEnd"/>
     </w:p>
     <w:p>
       <w:pPr>
@@ -313,14 +290,17 @@
       <w:proofErr w:type="spellStart"/>
       <w:proofErr w:type="gramStart"/>
       <w:r>
-        <w:t>dt.datetime.fromtimestamp</w:t>
+        <w:t>dt.datetime</w:t>
+      </w:r>
+      <w:proofErr w:type="gramEnd"/>
+      <w:r>
+        <w:t>.fromtimestamp</w:t>
       </w:r>
       <w:proofErr w:type="spellEnd"/>
       <w:r>
         <w:t>(</w:t>
       </w:r>
       <w:proofErr w:type="spellStart"/>
-      <w:proofErr w:type="gramEnd"/>
       <w:r>
         <w:t>tm.time</w:t>
       </w:r>
@@ -334,26 +314,23 @@
         <w:pStyle w:val="p1"/>
       </w:pPr>
       <w:proofErr w:type="spellStart"/>
+      <w:proofErr w:type="gramStart"/>
       <w:r>
         <w:lastRenderedPageBreak/>
         <w:t>dtnow.year</w:t>
       </w:r>
       <w:proofErr w:type="spellEnd"/>
+      <w:proofErr w:type="gramEnd"/>
       <w:r>
         <w:t xml:space="preserve">, </w:t>
       </w:r>
       <w:proofErr w:type="spellStart"/>
-      <w:proofErr w:type="gramStart"/>
       <w:r>
         <w:t>dtnow.month</w:t>
       </w:r>
       <w:proofErr w:type="spellEnd"/>
       <w:r>
-        <w:t xml:space="preserve"> ,</w:t>
-      </w:r>
-      <w:proofErr w:type="gramEnd"/>
-      <w:r>
-        <w:t xml:space="preserve"> how , minute, second</w:t>
+        <w:t xml:space="preserve"> , how , minute, second</w:t>
       </w:r>
     </w:p>
     <w:p>
@@ -366,12 +343,9 @@
         <w:t>dt.timedelta</w:t>
       </w:r>
       <w:proofErr w:type="spellEnd"/>
-      <w:r>
-        <w:t>(</w:t>
-      </w:r>
-      <w:proofErr w:type="gramEnd"/>
-      <w:r>
-        <w:t>100)</w:t>
+      <w:proofErr w:type="gramEnd"/>
+      <w:r>
+        <w:t>(100)</w:t>
       </w:r>
     </w:p>
     <w:p>
@@ -396,13 +370,8 @@
       <w:pPr>
         <w:pStyle w:val="p1"/>
       </w:pPr>
-      <w:proofErr w:type="gramStart"/>
-      <w:r>
-        <w:t>class</w:t>
-      </w:r>
-      <w:proofErr w:type="gramEnd"/>
-      <w:r>
-        <w:t xml:space="preserve"> Person:</w:t>
+      <w:r>
+        <w:t>class Person:</w:t>
       </w:r>
     </w:p>
     <w:p>
@@ -416,12 +385,10 @@
         <w:tab/>
       </w:r>
       <w:proofErr w:type="spellStart"/>
-      <w:proofErr w:type="gramStart"/>
       <w:r>
         <w:t>dept</w:t>
       </w:r>
       <w:proofErr w:type="spellEnd"/>
-      <w:proofErr w:type="gramEnd"/>
       <w:r>
         <w:t xml:space="preserve"> = “</w:t>
       </w:r>
@@ -445,12 +412,10 @@
         <w:tab/>
       </w:r>
       <w:proofErr w:type="spellStart"/>
-      <w:proofErr w:type="gramStart"/>
       <w:r>
         <w:t>def</w:t>
       </w:r>
       <w:proofErr w:type="spellEnd"/>
-      <w:proofErr w:type="gramEnd"/>
       <w:r>
         <w:t xml:space="preserve"> </w:t>
       </w:r>
@@ -463,8 +428,13 @@
         <w:t>(</w:t>
       </w:r>
       <w:proofErr w:type="spellStart"/>
-      <w:r>
-        <w:t>self,new_name</w:t>
+      <w:proofErr w:type="gramStart"/>
+      <w:r>
+        <w:t>self,new</w:t>
+      </w:r>
+      <w:proofErr w:type="gramEnd"/>
+      <w:r>
+        <w:t>_name</w:t>
       </w:r>
       <w:proofErr w:type="spellEnd"/>
       <w:r>
@@ -577,15 +547,7 @@
         <w:pStyle w:val="p1"/>
       </w:pPr>
       <w:r>
-        <w:t xml:space="preserve">Lambda are anonymous functions and they </w:t>
-      </w:r>
-      <w:proofErr w:type="gramStart"/>
-      <w:r>
-        <w:t>don’t</w:t>
-      </w:r>
-      <w:proofErr w:type="gramEnd"/>
-      <w:r>
-        <w:t xml:space="preserve"> have name</w:t>
+        <w:t>Lambda are anonymous functions and they don’t have name</w:t>
       </w:r>
     </w:p>
     <w:p>
@@ -601,15 +563,15 @@
         <w:t xml:space="preserve"> = lambda </w:t>
       </w:r>
       <w:proofErr w:type="spellStart"/>
-      <w:r>
-        <w:t>a</w:t>
-      </w:r>
-      <w:proofErr w:type="gramStart"/>
-      <w:r>
-        <w:t>,b,c</w:t>
-      </w:r>
-      <w:proofErr w:type="spellEnd"/>
-      <w:proofErr w:type="gramEnd"/>
+      <w:proofErr w:type="gramStart"/>
+      <w:r>
+        <w:t>a,b</w:t>
+      </w:r>
+      <w:proofErr w:type="gramEnd"/>
+      <w:r>
+        <w:t>,c</w:t>
+      </w:r>
+      <w:proofErr w:type="spellEnd"/>
       <w:r>
         <w:t xml:space="preserve"> : </w:t>
       </w:r>
@@ -636,13 +598,8 @@
       <w:pPr>
         <w:pStyle w:val="p1"/>
       </w:pPr>
-      <w:proofErr w:type="gramStart"/>
-      <w:r>
-        <w:t>for</w:t>
-      </w:r>
-      <w:proofErr w:type="gramEnd"/>
-      <w:r>
-        <w:t xml:space="preserve"> person in people:</w:t>
+      <w:r>
+        <w:t>for person in people:</w:t>
       </w:r>
     </w:p>
     <w:p>
@@ -655,12 +612,10 @@
         </w:rPr>
         <w:t xml:space="preserve">    </w:t>
       </w:r>
-      <w:proofErr w:type="gramStart"/>
       <w:r>
         <w:t>print(</w:t>
       </w:r>
       <w:proofErr w:type="spellStart"/>
-      <w:proofErr w:type="gramEnd"/>
       <w:r>
         <w:t>split_title_and_name</w:t>
       </w:r>
@@ -669,10 +624,12 @@
         <w:t xml:space="preserve">(person) == (lambda x: </w:t>
       </w:r>
       <w:proofErr w:type="spellStart"/>
+      <w:proofErr w:type="gramStart"/>
       <w:r>
         <w:t>x.split</w:t>
       </w:r>
       <w:proofErr w:type="spellEnd"/>
+      <w:proofErr w:type="gramEnd"/>
       <w:r>
         <w:t xml:space="preserve">()[0] + ' ' + </w:t>
       </w:r>
@@ -753,12 +710,10 @@
         <w:pStyle w:val="p1"/>
       </w:pPr>
       <w:proofErr w:type="spellStart"/>
-      <w:proofErr w:type="gramStart"/>
       <w:r>
         <w:t>numpy</w:t>
       </w:r>
       <w:proofErr w:type="spellEnd"/>
-      <w:proofErr w:type="gramEnd"/>
       <w:r>
         <w:t xml:space="preserve"> for matrices</w:t>
       </w:r>
@@ -779,15 +734,15 @@
         <w:t xml:space="preserve">, resize, </w:t>
       </w:r>
       <w:proofErr w:type="spellStart"/>
+      <w:proofErr w:type="gramStart"/>
       <w:r>
         <w:t>np.linespace</w:t>
       </w:r>
-      <w:proofErr w:type="gramStart"/>
+      <w:proofErr w:type="gramEnd"/>
       <w:r>
         <w:t>,eye,diag,ones,repeat,vstack,hstack</w:t>
       </w:r>
       <w:proofErr w:type="spellEnd"/>
-      <w:proofErr w:type="gramEnd"/>
     </w:p>
     <w:p>
       <w:pPr>
@@ -842,15 +797,7 @@
         <w:pStyle w:val="p1"/>
       </w:pPr>
       <w:r>
-        <w:t xml:space="preserve">If we make any changes to the values in r2 then automatically it </w:t>
-      </w:r>
-      <w:proofErr w:type="gramStart"/>
-      <w:r>
-        <w:t>will be reflected</w:t>
-      </w:r>
-      <w:proofErr w:type="gramEnd"/>
-      <w:r>
-        <w:t xml:space="preserve"> in the corresponding section of r as well</w:t>
+        <w:t>If we make any changes to the values in r2 then automatically it will be reflected in the corresponding section of r as well</w:t>
       </w:r>
     </w:p>
     <w:p>
@@ -888,20 +835,14 @@
     </w:p>
     <w:p>
       <w:proofErr w:type="spellStart"/>
+      <w:proofErr w:type="gramStart"/>
       <w:r>
         <w:t>Pd.Series</w:t>
       </w:r>
       <w:proofErr w:type="spellEnd"/>
-      <w:r>
-        <w:t xml:space="preserve">? </w:t>
-      </w:r>
-      <w:proofErr w:type="gramStart"/>
-      <w:r>
-        <w:t>shares</w:t>
-      </w:r>
-      <w:proofErr w:type="gramEnd"/>
-      <w:r>
-        <w:t xml:space="preserve"> the documentation</w:t>
+      <w:proofErr w:type="gramEnd"/>
+      <w:r>
+        <w:t>? shares the documentation</w:t>
       </w:r>
     </w:p>
     <w:p>
@@ -937,15 +878,7 @@
       </w:r>
       <w:proofErr w:type="spellEnd"/>
       <w:r>
-        <w:t xml:space="preserve"> </w:t>
-      </w:r>
-      <w:proofErr w:type="gramStart"/>
-      <w:r>
-        <w:t>nan</w:t>
-      </w:r>
-      <w:proofErr w:type="gramEnd"/>
-      <w:r>
-        <w:t xml:space="preserve"> is not none</w:t>
+        <w:t xml:space="preserve"> nan is not none</w:t>
       </w:r>
     </w:p>
     <w:p>
@@ -963,36 +896,26 @@
     </w:p>
     <w:p>
       <w:r>
-        <w:t xml:space="preserve">Query by </w:t>
-      </w:r>
-      <w:proofErr w:type="gramStart"/>
-      <w:r>
-        <w:t xml:space="preserve">numeric index use </w:t>
+        <w:t xml:space="preserve">Query by numeric index use </w:t>
       </w:r>
       <w:proofErr w:type="spellStart"/>
       <w:r>
         <w:t>iloc</w:t>
       </w:r>
       <w:proofErr w:type="spellEnd"/>
-      <w:proofErr w:type="gramEnd"/>
       <w:r>
         <w:t xml:space="preserve"> or directly give it index position</w:t>
       </w:r>
     </w:p>
     <w:p>
       <w:r>
-        <w:t xml:space="preserve">Query by </w:t>
-      </w:r>
-      <w:proofErr w:type="gramStart"/>
-      <w:r>
-        <w:t xml:space="preserve">index value use </w:t>
+        <w:t xml:space="preserve">Query by index value use </w:t>
       </w:r>
       <w:proofErr w:type="spellStart"/>
       <w:r>
         <w:t>loc</w:t>
       </w:r>
       <w:proofErr w:type="spellEnd"/>
-      <w:proofErr w:type="gramEnd"/>
     </w:p>
     <w:p/>
     <w:p>
@@ -1039,13 +962,8 @@
     <w:p/>
     <w:p>
       <w:r>
-        <w:t xml:space="preserve">Broadcasting like changing every number by </w:t>
-      </w:r>
-      <w:proofErr w:type="gramStart"/>
-      <w:r>
-        <w:t>2</w:t>
-      </w:r>
-      <w:proofErr w:type="gramEnd"/>
+        <w:t>Broadcasting like changing every number by 2</w:t>
+      </w:r>
     </w:p>
     <w:p>
       <w:r>
@@ -1066,15 +984,7 @@
       </w:r>
       <w:proofErr w:type="spellEnd"/>
       <w:r>
-        <w:t xml:space="preserve"> is conceptually a </w:t>
-      </w:r>
-      <w:proofErr w:type="gramStart"/>
-      <w:r>
-        <w:t>2d</w:t>
-      </w:r>
-      <w:proofErr w:type="gramEnd"/>
-      <w:r>
-        <w:t xml:space="preserve"> series object</w:t>
+        <w:t xml:space="preserve"> is conceptually a 2d series object</w:t>
       </w:r>
     </w:p>
     <w:p>
@@ -1094,7 +1004,6 @@
     </w:p>
     <w:p>
       <w:proofErr w:type="spellStart"/>
-      <w:proofErr w:type="gramStart"/>
       <w:r>
         <w:t>Df.loc</w:t>
       </w:r>
@@ -1102,9 +1011,13 @@
       <w:r>
         <w:t>[</w:t>
       </w:r>
-      <w:proofErr w:type="gramEnd"/>
-      <w:r>
-        <w:t>:][‘col1’]</w:t>
+      <w:proofErr w:type="gramStart"/>
+      <w:r>
+        <w:t>:][</w:t>
+      </w:r>
+      <w:proofErr w:type="gramEnd"/>
+      <w:r>
+        <w:t>‘col1’]</w:t>
       </w:r>
     </w:p>
     <w:p>
@@ -1114,22 +1027,661 @@
     </w:p>
     <w:p>
       <w:proofErr w:type="spellStart"/>
-      <w:proofErr w:type="gramStart"/>
       <w:r>
         <w:t>Df.loc</w:t>
       </w:r>
       <w:proofErr w:type="spellEnd"/>
+      <w:proofErr w:type="gramStart"/>
+      <w:r>
+        <w:t>[:,</w:t>
+      </w:r>
+      <w:proofErr w:type="gramEnd"/>
+      <w:r>
+        <w:t>[‘col1’,’col2’]]</w:t>
+      </w:r>
+    </w:p>
+    <w:p>
+      <w:r>
+        <w:t>Del to delete column</w:t>
+      </w:r>
+    </w:p>
+    <w:p/>
+    <w:p/>
+    <w:p>
+      <w:r>
+        <w:t>Week 3</w:t>
+      </w:r>
+    </w:p>
+    <w:p>
+      <w:r>
+        <w:t xml:space="preserve">    Apply merge and join on </w:t>
+      </w:r>
+      <w:proofErr w:type="spellStart"/>
+      <w:r>
+        <w:t>DataFrames</w:t>
+      </w:r>
+      <w:proofErr w:type="spellEnd"/>
+    </w:p>
+    <w:p>
+      <w:proofErr w:type="gramStart"/>
+      <w:r>
+        <w:t>print(</w:t>
+      </w:r>
+      <w:proofErr w:type="spellStart"/>
+      <w:proofErr w:type="gramEnd"/>
+      <w:r>
+        <w:t>pd.merge</w:t>
+      </w:r>
+      <w:proofErr w:type="spellEnd"/>
+      <w:r>
+        <w:t xml:space="preserve">(products, invoices, </w:t>
+      </w:r>
+      <w:proofErr w:type="spellStart"/>
+      <w:r>
+        <w:t>left_index</w:t>
+      </w:r>
+      <w:proofErr w:type="spellEnd"/>
+      <w:r>
+        <w:t xml:space="preserve">=True, </w:t>
+      </w:r>
+      <w:proofErr w:type="spellStart"/>
+      <w:r>
+        <w:t>right_on</w:t>
+      </w:r>
+      <w:proofErr w:type="spellEnd"/>
+      <w:r>
+        <w:t>='Product ID'))</w:t>
+      </w:r>
+    </w:p>
+    <w:p/>
+    <w:p>
+      <w:r>
+        <w:t>Pandas idioms</w:t>
+      </w:r>
+    </w:p>
+    <w:p>
+      <w:r>
+        <w:t>(</w:t>
+      </w:r>
+      <w:proofErr w:type="spellStart"/>
+      <w:proofErr w:type="gramStart"/>
+      <w:r>
+        <w:t>df.where</w:t>
+      </w:r>
+      <w:proofErr w:type="spellEnd"/>
+      <w:proofErr w:type="gramEnd"/>
+      <w:r>
+        <w:t>(</w:t>
+      </w:r>
+      <w:proofErr w:type="spellStart"/>
+      <w:r>
+        <w:t>df</w:t>
+      </w:r>
+      <w:proofErr w:type="spellEnd"/>
+      <w:r>
+        <w:t>['SUMLEV']==50)</w:t>
+      </w:r>
+    </w:p>
+    <w:p>
+      <w:r>
+        <w:t xml:space="preserve">    </w:t>
+      </w:r>
+      <w:proofErr w:type="gramStart"/>
+      <w:r>
+        <w:t>.</w:t>
+      </w:r>
+      <w:proofErr w:type="spellStart"/>
+      <w:r>
+        <w:t>dropna</w:t>
+      </w:r>
+      <w:proofErr w:type="spellEnd"/>
+      <w:proofErr w:type="gramEnd"/>
+      <w:r>
+        <w:t>()</w:t>
+      </w:r>
+    </w:p>
+    <w:p>
+      <w:r>
+        <w:t xml:space="preserve">    </w:t>
+      </w:r>
+      <w:proofErr w:type="gramStart"/>
+      <w:r>
+        <w:t>.</w:t>
+      </w:r>
+      <w:proofErr w:type="spellStart"/>
+      <w:r>
+        <w:t>set</w:t>
+      </w:r>
+      <w:proofErr w:type="gramEnd"/>
+      <w:r>
+        <w:t>_index</w:t>
+      </w:r>
+      <w:proofErr w:type="spellEnd"/>
+      <w:r>
+        <w:t>(['STNAME','CTYNAME'])</w:t>
+      </w:r>
+    </w:p>
+    <w:p>
+      <w:r>
+        <w:t xml:space="preserve">    </w:t>
+      </w:r>
+      <w:proofErr w:type="gramStart"/>
+      <w:r>
+        <w:t>.rename</w:t>
+      </w:r>
+      <w:proofErr w:type="gramEnd"/>
+      <w:r>
+        <w:t>(columns={'ESTIMATESBASE2010': 'Estimates Base 2010'}))</w:t>
+      </w:r>
+    </w:p>
+    <w:p>
+      <w:r>
+        <w:t>print(</w:t>
+      </w:r>
+      <w:proofErr w:type="spellStart"/>
+      <w:proofErr w:type="gramStart"/>
+      <w:r>
+        <w:t>df.drop</w:t>
+      </w:r>
+      <w:proofErr w:type="spellEnd"/>
+      <w:proofErr w:type="gramEnd"/>
+      <w:r>
+        <w:t>(</w:t>
+      </w:r>
+      <w:proofErr w:type="spellStart"/>
+      <w:r>
+        <w:t>df</w:t>
+      </w:r>
+      <w:proofErr w:type="spellEnd"/>
       <w:r>
         <w:t>[</w:t>
       </w:r>
-      <w:proofErr w:type="gramEnd"/>
-      <w:r>
-        <w:t>:,[‘col1’,’col2’]]</w:t>
-      </w:r>
-    </w:p>
-    <w:p>
-      <w:r>
-        <w:t>Del to delete column</w:t>
+      <w:proofErr w:type="spellStart"/>
+      <w:r>
+        <w:t>df</w:t>
+      </w:r>
+      <w:proofErr w:type="spellEnd"/>
+      <w:r>
+        <w:t>['Quantity'] == 0].index).rename(columns={'Weight': 'Weight (oz.)'}))</w:t>
+      </w:r>
+    </w:p>
+    <w:p>
+      <w:proofErr w:type="spellStart"/>
+      <w:r>
+        <w:lastRenderedPageBreak/>
+        <w:t>applymap</w:t>
+      </w:r>
+      <w:proofErr w:type="spellEnd"/>
+    </w:p>
+    <w:p>
+      <w:r>
+        <w:t xml:space="preserve">apply heavily used instead of </w:t>
+      </w:r>
+      <w:proofErr w:type="spellStart"/>
+      <w:r>
+        <w:t>applymap</w:t>
+      </w:r>
+      <w:proofErr w:type="spellEnd"/>
+    </w:p>
+    <w:p/>
+    <w:p>
+      <w:r>
+        <w:t xml:space="preserve">Employ slicing and indexing on </w:t>
+      </w:r>
+      <w:proofErr w:type="spellStart"/>
+      <w:r>
+        <w:t>DataFrames</w:t>
+      </w:r>
+      <w:proofErr w:type="spellEnd"/>
+    </w:p>
+    <w:p/>
+    <w:p/>
+    <w:p>
+      <w:r>
+        <w:t xml:space="preserve">    Analyze data with </w:t>
+      </w:r>
+      <w:proofErr w:type="spellStart"/>
+      <w:r>
+        <w:t>groupby</w:t>
+      </w:r>
+      <w:proofErr w:type="spellEnd"/>
+      <w:r>
+        <w:t xml:space="preserve"> and understand categorical variables</w:t>
+      </w:r>
+    </w:p>
+    <w:p>
+      <w:r>
+        <w:t>%%</w:t>
+      </w:r>
+      <w:proofErr w:type="spellStart"/>
+      <w:r>
+        <w:t>timeit</w:t>
+      </w:r>
+      <w:proofErr w:type="spellEnd"/>
+      <w:r>
+        <w:t xml:space="preserve"> -n 10</w:t>
+      </w:r>
+    </w:p>
+    <w:p>
+      <w:r>
+        <w:t xml:space="preserve">for group, frame in </w:t>
+      </w:r>
+      <w:proofErr w:type="spellStart"/>
+      <w:proofErr w:type="gramStart"/>
+      <w:r>
+        <w:t>df.groupby</w:t>
+      </w:r>
+      <w:proofErr w:type="spellEnd"/>
+      <w:proofErr w:type="gramEnd"/>
+      <w:r>
+        <w:t>('STNAME'):</w:t>
+      </w:r>
+    </w:p>
+    <w:p>
+      <w:r>
+        <w:t xml:space="preserve">    </w:t>
+      </w:r>
+      <w:proofErr w:type="spellStart"/>
+      <w:r>
+        <w:t>avg</w:t>
+      </w:r>
+      <w:proofErr w:type="spellEnd"/>
+      <w:r>
+        <w:t xml:space="preserve"> = </w:t>
+      </w:r>
+      <w:proofErr w:type="spellStart"/>
+      <w:proofErr w:type="gramStart"/>
+      <w:r>
+        <w:t>np.average</w:t>
+      </w:r>
+      <w:proofErr w:type="spellEnd"/>
+      <w:proofErr w:type="gramEnd"/>
+      <w:r>
+        <w:t>(frame['CENSUS2010POP'])</w:t>
+      </w:r>
+    </w:p>
+    <w:p/>
+    <w:p>
+      <w:r>
+        <w:t>print(</w:t>
+      </w:r>
+      <w:proofErr w:type="spellStart"/>
+      <w:proofErr w:type="gramStart"/>
+      <w:r>
+        <w:t>df.groupby</w:t>
+      </w:r>
+      <w:proofErr w:type="spellEnd"/>
+      <w:proofErr w:type="gramEnd"/>
+      <w:r>
+        <w:t xml:space="preserve">('Category').apply(lambda </w:t>
+      </w:r>
+      <w:proofErr w:type="spellStart"/>
+      <w:r>
+        <w:t>df,a,b</w:t>
+      </w:r>
+      <w:proofErr w:type="spellEnd"/>
+      <w:r>
+        <w:t>: sum(</w:t>
+      </w:r>
+      <w:proofErr w:type="spellStart"/>
+      <w:r>
+        <w:t>df</w:t>
+      </w:r>
+      <w:proofErr w:type="spellEnd"/>
+      <w:r>
+        <w:t xml:space="preserve">[a] * </w:t>
+      </w:r>
+      <w:proofErr w:type="spellStart"/>
+      <w:r>
+        <w:t>df</w:t>
+      </w:r>
+      <w:proofErr w:type="spellEnd"/>
+      <w:r>
+        <w:t>[b]), 'Weight (oz.)', 'Quantity'))</w:t>
+      </w:r>
+    </w:p>
+    <w:p/>
+    <w:p>
+      <w:r>
+        <w:t>data</w:t>
+      </w:r>
+      <w:r>
+        <w:t xml:space="preserve"> scaling</w:t>
+      </w:r>
+    </w:p>
+    <w:p>
+      <w:r>
+        <w:t xml:space="preserve">s = </w:t>
+      </w:r>
+      <w:proofErr w:type="spellStart"/>
+      <w:proofErr w:type="gramStart"/>
+      <w:r>
+        <w:t>pd.Series</w:t>
+      </w:r>
+      <w:proofErr w:type="spellEnd"/>
+      <w:proofErr w:type="gramEnd"/>
+      <w:r>
+        <w:t>(['Low', 'Low', 'High', '</w:t>
+      </w:r>
+      <w:r>
+        <w:t>Medium', 'Low', 'High', 'Low'])</w:t>
+      </w:r>
+    </w:p>
+    <w:p>
+      <w:proofErr w:type="spellStart"/>
+      <w:proofErr w:type="gramStart"/>
+      <w:r>
+        <w:t>s.astype</w:t>
+      </w:r>
+      <w:proofErr w:type="spellEnd"/>
+      <w:proofErr w:type="gramEnd"/>
+      <w:r>
+        <w:t>('category', categories=['Low', 'Medium', 'High'], ordered=True)</w:t>
+      </w:r>
+    </w:p>
+    <w:p/>
+    <w:p>
+      <w:proofErr w:type="spellStart"/>
+      <w:r>
+        <w:t>get_dummies</w:t>
+      </w:r>
+      <w:proofErr w:type="spellEnd"/>
+      <w:r>
+        <w:t xml:space="preserve"> function in pandas to get 0/1 categorical columns</w:t>
+      </w:r>
+    </w:p>
+    <w:p/>
+    <w:p>
+      <w:r>
+        <w:t xml:space="preserve">pandas function cut for binning especially in </w:t>
+      </w:r>
+      <w:proofErr w:type="spellStart"/>
+      <w:r>
+        <w:t>classficiation</w:t>
+      </w:r>
+      <w:proofErr w:type="spellEnd"/>
+      <w:r>
+        <w:t xml:space="preserve"> based ml algorithms</w:t>
+      </w:r>
+    </w:p>
+    <w:p>
+      <w:r>
+        <w:t xml:space="preserve">s = </w:t>
+      </w:r>
+      <w:proofErr w:type="spellStart"/>
+      <w:proofErr w:type="gramStart"/>
+      <w:r>
+        <w:t>pd.Series</w:t>
+      </w:r>
+      <w:proofErr w:type="spellEnd"/>
+      <w:proofErr w:type="gramEnd"/>
+      <w:r>
+        <w:t>([168, 180, 174, 190, 170, 185, 179, 181, 175, 169, 182, 177, 180, 171])</w:t>
+      </w:r>
+    </w:p>
+    <w:p>
+      <w:proofErr w:type="spellStart"/>
+      <w:proofErr w:type="gramStart"/>
+      <w:r>
+        <w:t>pd.cut</w:t>
+      </w:r>
+      <w:proofErr w:type="spellEnd"/>
+      <w:r>
+        <w:t>(</w:t>
+      </w:r>
+      <w:proofErr w:type="gramEnd"/>
+      <w:r>
+        <w:t>s, 3)</w:t>
+      </w:r>
+    </w:p>
+    <w:p>
+      <w:r>
+        <w:t># You can also add labels for the sizes [Small &lt; Medium &lt; Large].</w:t>
+      </w:r>
+    </w:p>
+    <w:p>
+      <w:proofErr w:type="spellStart"/>
+      <w:proofErr w:type="gramStart"/>
+      <w:r>
+        <w:t>pd.cut</w:t>
+      </w:r>
+      <w:proofErr w:type="spellEnd"/>
+      <w:r>
+        <w:t>(</w:t>
+      </w:r>
+      <w:proofErr w:type="gramEnd"/>
+      <w:r>
+        <w:t>s, 3, labels=['Small', 'Medium', 'Large'])</w:t>
+      </w:r>
+    </w:p>
+    <w:p/>
+    <w:p>
+      <w:r>
+        <w:t>Pivot Tables</w:t>
+      </w:r>
+    </w:p>
+    <w:p>
+      <w:proofErr w:type="gramStart"/>
+      <w:r>
+        <w:t>print(</w:t>
+      </w:r>
+      <w:proofErr w:type="spellStart"/>
+      <w:proofErr w:type="gramEnd"/>
+      <w:r>
+        <w:t>pd.pivot_table</w:t>
+      </w:r>
+      <w:proofErr w:type="spellEnd"/>
+      <w:r>
+        <w:t>(Bikes, index=['</w:t>
+      </w:r>
+      <w:proofErr w:type="spellStart"/>
+      <w:r>
+        <w:t>Manufacturer','Bike</w:t>
+      </w:r>
+      <w:proofErr w:type="spellEnd"/>
+      <w:r>
+        <w:t xml:space="preserve"> Type']))</w:t>
+      </w:r>
+    </w:p>
+    <w:p/>
+    <w:p>
+      <w:r>
+        <w:t xml:space="preserve">handling </w:t>
+      </w:r>
+      <w:proofErr w:type="spellStart"/>
+      <w:r>
+        <w:t>datetime</w:t>
+      </w:r>
+      <w:proofErr w:type="spellEnd"/>
+    </w:p>
+    <w:p>
+      <w:proofErr w:type="spellStart"/>
+      <w:r>
+        <w:lastRenderedPageBreak/>
+        <w:t>pd.to_</w:t>
+      </w:r>
+      <w:proofErr w:type="gramStart"/>
+      <w:r>
+        <w:t>datetime</w:t>
+      </w:r>
+      <w:proofErr w:type="spellEnd"/>
+      <w:r>
+        <w:t>(</w:t>
+      </w:r>
+      <w:proofErr w:type="gramEnd"/>
+      <w:r>
+        <w:t xml:space="preserve">'4.7.12', </w:t>
+      </w:r>
+      <w:proofErr w:type="spellStart"/>
+      <w:r>
+        <w:t>dayfirst</w:t>
+      </w:r>
+      <w:proofErr w:type="spellEnd"/>
+      <w:r>
+        <w:t>=True)</w:t>
+      </w:r>
+    </w:p>
+    <w:p>
+      <w:proofErr w:type="spellStart"/>
+      <w:proofErr w:type="gramStart"/>
+      <w:r>
+        <w:t>pd.Timestamp</w:t>
+      </w:r>
+      <w:proofErr w:type="spellEnd"/>
+      <w:proofErr w:type="gramEnd"/>
+      <w:r>
+        <w:t>('9/3/2016')-</w:t>
+      </w:r>
+      <w:proofErr w:type="spellStart"/>
+      <w:r>
+        <w:t>pd.Timestamp</w:t>
+      </w:r>
+      <w:proofErr w:type="spellEnd"/>
+      <w:r>
+        <w:t>('9/1/2016')</w:t>
+      </w:r>
+    </w:p>
+    <w:p>
+      <w:r>
+        <w:t xml:space="preserve">dates = </w:t>
+      </w:r>
+      <w:proofErr w:type="spellStart"/>
+      <w:proofErr w:type="gramStart"/>
+      <w:r>
+        <w:t>pd.date</w:t>
+      </w:r>
+      <w:proofErr w:type="gramEnd"/>
+      <w:r>
+        <w:t>_range</w:t>
+      </w:r>
+      <w:proofErr w:type="spellEnd"/>
+      <w:r>
+        <w:t xml:space="preserve">('10-01-2016', periods=9, </w:t>
+      </w:r>
+      <w:proofErr w:type="spellStart"/>
+      <w:r>
+        <w:t>freq</w:t>
+      </w:r>
+      <w:proofErr w:type="spellEnd"/>
+      <w:r>
+        <w:t>='2W-SUN')</w:t>
+      </w:r>
+    </w:p>
+    <w:p/>
+    <w:p>
+      <w:r>
+        <w:t xml:space="preserve">if </w:t>
+      </w:r>
+      <w:proofErr w:type="spellStart"/>
+      <w:r>
+        <w:t>datetime</w:t>
+      </w:r>
+      <w:proofErr w:type="spellEnd"/>
+      <w:r>
+        <w:t xml:space="preserve"> is the index</w:t>
+      </w:r>
+    </w:p>
+    <w:p>
+      <w:proofErr w:type="spellStart"/>
+      <w:proofErr w:type="gramStart"/>
+      <w:r>
+        <w:t>df.index</w:t>
+      </w:r>
+      <w:proofErr w:type="gramEnd"/>
+      <w:r>
+        <w:t>.weekday_name</w:t>
+      </w:r>
+      <w:proofErr w:type="spellEnd"/>
+      <w:r>
+        <w:t xml:space="preserve"> will return weekday names</w:t>
+      </w:r>
+    </w:p>
+    <w:p>
+      <w:proofErr w:type="spellStart"/>
+      <w:proofErr w:type="gramStart"/>
+      <w:r>
+        <w:t>df</w:t>
+      </w:r>
+      <w:proofErr w:type="spellEnd"/>
+      <w:r>
+        <w:t>[</w:t>
+      </w:r>
+      <w:proofErr w:type="gramEnd"/>
+      <w:r>
+        <w:t>'2016-12']</w:t>
+      </w:r>
+    </w:p>
+    <w:p>
+      <w:proofErr w:type="spellStart"/>
+      <w:proofErr w:type="gramStart"/>
+      <w:r>
+        <w:t>df</w:t>
+      </w:r>
+      <w:proofErr w:type="spellEnd"/>
+      <w:r>
+        <w:t>[</w:t>
+      </w:r>
+      <w:proofErr w:type="gramEnd"/>
+      <w:r>
+        <w:t>'2016-12':]</w:t>
+      </w:r>
+    </w:p>
+    <w:p/>
+    <w:p>
+      <w:r>
+        <w:t xml:space="preserve">import </w:t>
+      </w:r>
+      <w:proofErr w:type="spellStart"/>
+      <w:proofErr w:type="gramStart"/>
+      <w:r>
+        <w:t>matplotlib.pyplot</w:t>
+      </w:r>
+      <w:proofErr w:type="spellEnd"/>
+      <w:proofErr w:type="gramEnd"/>
+      <w:r>
+        <w:t xml:space="preserve"> as </w:t>
+      </w:r>
+      <w:proofErr w:type="spellStart"/>
+      <w:r>
+        <w:t>plt</w:t>
+      </w:r>
+      <w:proofErr w:type="spellEnd"/>
+    </w:p>
+    <w:p>
+      <w:r>
+        <w:t>%</w:t>
+      </w:r>
+      <w:proofErr w:type="spellStart"/>
+      <w:r>
+        <w:t>matplotlib</w:t>
+      </w:r>
+      <w:proofErr w:type="spellEnd"/>
+      <w:r>
+        <w:t xml:space="preserve"> inline</w:t>
+      </w:r>
+    </w:p>
+    <w:p>
+      <w:proofErr w:type="spellStart"/>
+      <w:proofErr w:type="gramStart"/>
+      <w:r>
+        <w:t>df.plot</w:t>
+      </w:r>
+      <w:proofErr w:type="spellEnd"/>
+      <w:proofErr w:type="gramEnd"/>
+      <w:r>
+        <w:t>()</w:t>
+      </w:r>
+    </w:p>
+    <w:p/>
+    <w:p/>
+    <w:p>
+      <w:r>
+        <w:t>time series resampling in pandas</w:t>
+      </w:r>
+    </w:p>
+    <w:p>
+      <w:r>
+        <w:t>http://pandas.pydata.org/pandas-docs/stable/generated/pandas.DataFrame.resample.html</w:t>
       </w:r>
       <w:bookmarkStart w:id="0" w:name="_GoBack"/>
       <w:bookmarkEnd w:id="0"/>
@@ -1145,8 +1697,8 @@
 </file>
 
 <file path=word/numbering.xml><?xml version="1.0" encoding="utf-8"?>
-<w:numbering xmlns:wpc="http://schemas.microsoft.com/office/word/2010/wordprocessingCanvas" xmlns:cx="http://schemas.microsoft.com/office/drawing/2014/chartex" xmlns:cx1="http://schemas.microsoft.com/office/drawing/2015/9/8/chartex" xmlns:mc="http://schemas.openxmlformats.org/markup-compatibility/2006" xmlns:o="urn:schemas-microsoft-com:office:office" xmlns:r="http://schemas.openxmlformats.org/officeDocument/2006/relationships" xmlns:m="http://schemas.openxmlformats.org/officeDocument/2006/math" xmlns:v="urn:schemas-microsoft-com:vml" xmlns:wp14="http://schemas.microsoft.com/office/word/2010/wordprocessingDrawing" xmlns:wp="http://schemas.openxmlformats.org/drawingml/2006/wordprocessingDrawing" xmlns:w10="urn:schemas-microsoft-com:office:word" xmlns:w="http://schemas.openxmlformats.org/wordprocessingml/2006/main" xmlns:w14="http://schemas.microsoft.com/office/word/2010/wordml" xmlns:w15="http://schemas.microsoft.com/office/word/2012/wordml" xmlns:w16se="http://schemas.microsoft.com/office/word/2015/wordml/symex" xmlns:wpg="http://schemas.microsoft.com/office/word/2010/wordprocessingGroup" xmlns:wpi="http://schemas.microsoft.com/office/word/2010/wordprocessingInk" xmlns:wne="http://schemas.microsoft.com/office/word/2006/wordml" xmlns:wps="http://schemas.microsoft.com/office/word/2010/wordprocessingShape" mc:Ignorable="w14 w15 w16se wp14">
-  <w:abstractNum w:abstractNumId="0" w15:restartNumberingAfterBreak="0">
+<w:numbering xmlns:wpc="http://schemas.microsoft.com/office/word/2010/wordprocessingCanvas" xmlns:mo="http://schemas.microsoft.com/office/mac/office/2008/main" xmlns:mc="http://schemas.openxmlformats.org/markup-compatibility/2006" xmlns:mv="urn:schemas-microsoft-com:mac:vml" xmlns:o="urn:schemas-microsoft-com:office:office" xmlns:r="http://schemas.openxmlformats.org/officeDocument/2006/relationships" xmlns:m="http://schemas.openxmlformats.org/officeDocument/2006/math" xmlns:v="urn:schemas-microsoft-com:vml" xmlns:wp14="http://schemas.microsoft.com/office/word/2010/wordprocessingDrawing" xmlns:wp="http://schemas.openxmlformats.org/drawingml/2006/wordprocessingDrawing" xmlns:w10="urn:schemas-microsoft-com:office:word" xmlns:w="http://schemas.openxmlformats.org/wordprocessingml/2006/main" xmlns:w14="http://schemas.microsoft.com/office/word/2010/wordml" xmlns:w15="http://schemas.microsoft.com/office/word/2012/wordml" xmlns:wpg="http://schemas.microsoft.com/office/word/2010/wordprocessingGroup" xmlns:wpi="http://schemas.microsoft.com/office/word/2010/wordprocessingInk" xmlns:wne="http://schemas.microsoft.com/office/word/2006/wordml" xmlns:wps="http://schemas.microsoft.com/office/word/2010/wordprocessingShape" mc:Ignorable="w14 w15 wp14">
+  <w:abstractNum w:abstractNumId="0">
     <w:nsid w:val="6B5D25FB"/>
     <w:multiLevelType w:val="hybridMultilevel"/>
     <w:tmpl w:val="46B85FEA"/>
@@ -1242,7 +1794,7 @@
 </file>
 
 <file path=word/styles.xml><?xml version="1.0" encoding="utf-8"?>
-<w:styles xmlns:mc="http://schemas.openxmlformats.org/markup-compatibility/2006" xmlns:r="http://schemas.openxmlformats.org/officeDocument/2006/relationships" xmlns:w="http://schemas.openxmlformats.org/wordprocessingml/2006/main" xmlns:w14="http://schemas.microsoft.com/office/word/2010/wordml" xmlns:w15="http://schemas.microsoft.com/office/word/2012/wordml" xmlns:w16se="http://schemas.microsoft.com/office/word/2015/wordml/symex" mc:Ignorable="w14 w15 w16se">
+<w:styles xmlns:mc="http://schemas.openxmlformats.org/markup-compatibility/2006" xmlns:r="http://schemas.openxmlformats.org/officeDocument/2006/relationships" xmlns:w="http://schemas.openxmlformats.org/wordprocessingml/2006/main" xmlns:w14="http://schemas.microsoft.com/office/word/2010/wordml" xmlns:w15="http://schemas.microsoft.com/office/word/2012/wordml" mc:Ignorable="w14 w15">
   <w:docDefaults>
     <w:rPrDefault>
       <w:rPr>
@@ -1258,7 +1810,7 @@
       </w:pPr>
     </w:pPrDefault>
   </w:docDefaults>
-  <w:latentStyles w:defLockedState="0" w:defUIPriority="99" w:defSemiHidden="0" w:defUnhideWhenUsed="0" w:defQFormat="0" w:count="371">
+  <w:latentStyles w:defLockedState="0" w:defUIPriority="99" w:defSemiHidden="0" w:defUnhideWhenUsed="0" w:defQFormat="0" w:count="382">
     <w:lsdException w:name="Normal" w:uiPriority="0" w:qFormat="1"/>
     <w:lsdException w:name="heading 1" w:uiPriority="9" w:qFormat="1"/>
     <w:lsdException w:name="heading 2" w:semiHidden="1" w:uiPriority="9" w:unhideWhenUsed="1" w:qFormat="1"/>
@@ -1364,7 +1916,6 @@
     <w:lsdException w:name="HTML Sample" w:semiHidden="1" w:unhideWhenUsed="1"/>
     <w:lsdException w:name="HTML Typewriter" w:semiHidden="1" w:unhideWhenUsed="1"/>
     <w:lsdException w:name="HTML Variable" w:semiHidden="1" w:unhideWhenUsed="1"/>
-    <w:lsdException w:name="Normal Table" w:semiHidden="1" w:unhideWhenUsed="1"/>
     <w:lsdException w:name="annotation subject" w:semiHidden="1" w:unhideWhenUsed="1"/>
     <w:lsdException w:name="No List" w:semiHidden="1" w:unhideWhenUsed="1"/>
     <w:lsdException w:name="Outline List 1" w:semiHidden="1" w:unhideWhenUsed="1"/>
@@ -1410,11 +1961,9 @@
     <w:lsdException w:name="Table Subtle 1" w:semiHidden="1" w:unhideWhenUsed="1"/>
     <w:lsdException w:name="Table Subtle 2" w:semiHidden="1" w:unhideWhenUsed="1"/>
     <w:lsdException w:name="Table Web 1" w:semiHidden="1" w:unhideWhenUsed="1"/>
-    <w:lsdException w:name="Table Web 2" w:semiHidden="1" w:unhideWhenUsed="1"/>
     <w:lsdException w:name="Table Web 3" w:semiHidden="1" w:unhideWhenUsed="1"/>
     <w:lsdException w:name="Balloon Text" w:semiHidden="1" w:unhideWhenUsed="1"/>
     <w:lsdException w:name="Table Grid" w:uiPriority="39"/>
-    <w:lsdException w:name="Table Theme" w:semiHidden="1" w:unhideWhenUsed="1"/>
     <w:lsdException w:name="Placeholder Text" w:semiHidden="1"/>
     <w:lsdException w:name="No Spacing" w:uiPriority="1" w:qFormat="1"/>
     <w:lsdException w:name="Light Shading" w:uiPriority="60"/>
@@ -1630,6 +2179,8 @@
     <w:lsdException w:name="List Table 5 Dark Accent 6" w:uiPriority="50"/>
     <w:lsdException w:name="List Table 6 Colorful Accent 6" w:uiPriority="51"/>
     <w:lsdException w:name="List Table 7 Colorful Accent 6" w:uiPriority="52"/>
+    <w:lsdException w:name="Mention" w:semiHidden="1" w:unhideWhenUsed="1"/>
+    <w:lsdException w:name="Smart Hyperlink" w:semiHidden="1" w:unhideWhenUsed="1"/>
   </w:latentStyles>
   <w:style w:type="paragraph" w:default="1" w:styleId="Normal">
     <w:name w:val="Normal"/>

</xml_diff>